<commit_message>
stuff with word docs
</commit_message>
<xml_diff>
--- a/docs/proposal/proposal_k_suchak.docx
+++ b/docs/proposal/proposal_k_suchak.docx
@@ -1,36 +1,36 @@
 
 <file path=word/document.xml><?xml version="1.0" encoding="utf-8"?>
-<w:document xmlns:wpc="http://schemas.microsoft.com/office/word/2010/wordprocessingCanvas" xmlns:cx="http://schemas.microsoft.com/office/drawing/2014/chartex" xmlns:cx1="http://schemas.microsoft.com/office/drawing/2015/9/8/chartex" xmlns:cx2="http://schemas.microsoft.com/office/drawing/2015/10/21/chartex" xmlns:cx3="http://schemas.microsoft.com/office/drawing/2016/5/9/chartex" xmlns:cx4="http://schemas.microsoft.com/office/drawing/2016/5/10/chartex" xmlns:cx5="http://schemas.microsoft.com/office/drawing/2016/5/11/chartex" xmlns:cx6="http://schemas.microsoft.com/office/drawing/2016/5/12/chartex" xmlns:cx7="http://schemas.microsoft.com/office/drawing/2016/5/13/chartex" xmlns:cx8="http://schemas.microsoft.com/office/drawing/2016/5/14/chartex" xmlns:mc="http://schemas.openxmlformats.org/markup-compatibility/2006" xmlns:aink="http://schemas.microsoft.com/office/drawing/2016/ink" xmlns:am3d="http://schemas.microsoft.com/office/drawing/2017/model3d" xmlns:o="urn:schemas-microsoft-com:office:office" xmlns:r="http://schemas.openxmlformats.org/officeDocument/2006/relationships" xmlns:m="http://schemas.openxmlformats.org/officeDocument/2006/math" xmlns:v="urn:schemas-microsoft-com:vml" xmlns:wp14="http://schemas.microsoft.com/office/word/2010/wordprocessingDrawing" xmlns:wp="http://schemas.openxmlformats.org/drawingml/2006/wordprocessingDrawing" xmlns:w10="urn:schemas-microsoft-com:office:word" xmlns:w="http://schemas.openxmlformats.org/wordprocessingml/2006/main" xmlns:w14="http://schemas.microsoft.com/office/word/2010/wordml" xmlns:w15="http://schemas.microsoft.com/office/word/2012/wordml" xmlns:w16cid="http://schemas.microsoft.com/office/word/2016/wordml/cid" xmlns:w16se="http://schemas.microsoft.com/office/word/2015/wordml/symex" xmlns:wpg="http://schemas.microsoft.com/office/word/2010/wordprocessingGroup" xmlns:wpi="http://schemas.microsoft.com/office/word/2010/wordprocessingInk" xmlns:wne="http://schemas.microsoft.com/office/word/2006/wordml" xmlns:wps="http://schemas.microsoft.com/office/word/2010/wordprocessingShape" mc:Ignorable="w14 w15 w16se w16cid wp14">
+<w:document xmlns:o="urn:schemas-microsoft-com:office:office" xmlns:r="http://schemas.openxmlformats.org/officeDocument/2006/relationships" xmlns:v="urn:schemas-microsoft-com:vml" xmlns:w="http://schemas.openxmlformats.org/wordprocessingml/2006/main" xmlns:w10="urn:schemas-microsoft-com:office:word" xmlns:wp="http://schemas.openxmlformats.org/drawingml/2006/wordprocessingDrawing" xmlns:wps="http://schemas.microsoft.com/office/word/2010/wordprocessingShape" xmlns:wpg="http://schemas.microsoft.com/office/word/2010/wordprocessingGroup" xmlns:mc="http://schemas.openxmlformats.org/markup-compatibility/2006" xmlns:wp14="http://schemas.microsoft.com/office/word/2010/wordprocessingDrawing" xmlns:w14="http://schemas.microsoft.com/office/word/2010/wordml" mc:Ignorable="w14 wp14">
   <w:body>
     <w:p>
       <w:pPr>
-        <w:rPr>
-          <w:b/>
-        </w:rPr>
-      </w:pPr>
-      <w:r>
-        <w:rPr>
-          <w:b/>
-        </w:rPr>
-        <w:t>GEOG5099M</w:t>
-      </w:r>
-      <w:r>
-        <w:rPr>
-          <w:b/>
-        </w:rPr>
-        <w:t xml:space="preserve"> CDAS </w:t>
-      </w:r>
-      <w:r>
-        <w:rPr>
-          <w:b/>
-        </w:rPr>
-        <w:t xml:space="preserve">Dissertation </w:t>
-      </w:r>
-    </w:p>
-    <w:p/>
-    <w:p>
-      <w:pPr>
-        <w:rPr>
+        <w:pStyle w:val="Normal"/>
+        <w:rPr>
+          <w:b/>
+          <w:b/>
+        </w:rPr>
+      </w:pPr>
+      <w:r>
+        <w:rPr>
+          <w:b/>
+        </w:rPr>
+        <w:t xml:space="preserve">GEOG5099M CDAS Dissertation </w:t>
+      </w:r>
+    </w:p>
+    <w:p>
+      <w:pPr>
+        <w:pStyle w:val="Normal"/>
+        <w:rPr/>
+      </w:pPr>
+      <w:r>
+        <w:rPr/>
+      </w:r>
+    </w:p>
+    <w:p>
+      <w:pPr>
+        <w:pStyle w:val="Normal"/>
+        <w:rPr>
+          <w:b/>
           <w:b/>
         </w:rPr>
       </w:pPr>
@@ -43,14 +43,23 @@
     </w:p>
     <w:p>
       <w:pPr>
-        <w:rPr>
-          <w:b/>
-        </w:rPr>
-      </w:pPr>
-    </w:p>
-    <w:p>
-      <w:pPr>
-        <w:rPr>
+        <w:pStyle w:val="Normal"/>
+        <w:rPr>
+          <w:b/>
+          <w:b/>
+        </w:rPr>
+      </w:pPr>
+      <w:r>
+        <w:rPr>
+          <w:b/>
+        </w:rPr>
+      </w:r>
+    </w:p>
+    <w:p>
+      <w:pPr>
+        <w:pStyle w:val="Normal"/>
+        <w:rPr>
+          <w:b/>
           <w:b/>
         </w:rPr>
       </w:pPr>
@@ -62,70 +71,65 @@
       </w:r>
     </w:p>
     <w:p>
-      <w:r>
-        <w:t xml:space="preserve">This is </w:t>
-      </w:r>
-      <w:r>
-        <w:t xml:space="preserve">Dissertation proposal is a </w:t>
-      </w:r>
-      <w:r>
-        <w:t xml:space="preserve">key </w:t>
-      </w:r>
-      <w:r>
-        <w:t xml:space="preserve">precursor to your dissertation proper. </w:t>
-      </w:r>
-      <w:r>
-        <w:t xml:space="preserve">It has two main aims: </w:t>
-      </w:r>
-    </w:p>
-    <w:p>
-      <w:pPr>
+      <w:pPr>
+        <w:pStyle w:val="Normal"/>
+        <w:rPr/>
+      </w:pPr>
+      <w:r>
+        <w:rPr/>
+        <w:t xml:space="preserve">This is Dissertation proposal is a key precursor to your dissertation proper. It has two main aims: </w:t>
+      </w:r>
+    </w:p>
+    <w:p>
+      <w:pPr>
+        <w:pStyle w:val="Normal"/>
         <w:numPr>
           <w:ilvl w:val="0"/>
           <w:numId w:val="1"/>
         </w:numPr>
-      </w:pPr>
-      <w:r>
-        <w:t xml:space="preserve">to give you </w:t>
-      </w:r>
-      <w:r>
-        <w:t>the opportunity to lay out a discrete piece of research that is separate from but complementary to your PhD</w:t>
-      </w:r>
-      <w:r>
-        <w:t xml:space="preserve">. </w:t>
-      </w:r>
-    </w:p>
-    <w:p>
-      <w:pPr>
+        <w:rPr/>
+      </w:pPr>
+      <w:r>
+        <w:rPr/>
+        <w:t xml:space="preserve">to give you the opportunity to lay out a discrete piece of research that is separate from but complementary to your PhD. </w:t>
+      </w:r>
+    </w:p>
+    <w:p>
+      <w:pPr>
+        <w:pStyle w:val="Normal"/>
         <w:numPr>
           <w:ilvl w:val="0"/>
           <w:numId w:val="1"/>
         </w:numPr>
-      </w:pPr>
-      <w:r>
+        <w:rPr/>
+      </w:pPr>
+      <w:r>
+        <w:rPr/>
         <w:t xml:space="preserve">to ensure that your intended area of research is appropriate, viable and appropriately aligned. </w:t>
       </w:r>
     </w:p>
     <w:p>
       <w:pPr>
-        <w:ind w:left="360"/>
-      </w:pPr>
-    </w:p>
-    <w:p>
-      <w:pPr>
-        <w:rPr>
+        <w:pStyle w:val="Normal"/>
+        <w:ind w:left="360" w:hanging="0"/>
+        <w:rPr/>
+      </w:pPr>
+      <w:r>
+        <w:rPr/>
+      </w:r>
+    </w:p>
+    <w:p>
+      <w:pPr>
+        <w:pStyle w:val="Normal"/>
+        <w:rPr>
+          <w:b/>
           <w:b/>
           <w:bCs/>
         </w:rPr>
       </w:pPr>
       <w:r>
-        <w:t xml:space="preserve">This form is also available in electronic format on the module </w:t>
-      </w:r>
-      <w:r>
-        <w:t>VLE</w:t>
-      </w:r>
-      <w:r>
-        <w:t xml:space="preserve">. </w:t>
+        <w:rPr/>
+        <w:t xml:space="preserve">This form is also available in electronic format on the module VLE. </w:t>
       </w:r>
       <w:r>
         <w:rPr>
@@ -137,299 +141,388 @@
     </w:p>
     <w:p>
       <w:pPr>
-        <w:rPr>
+        <w:pStyle w:val="Normal"/>
+        <w:rPr>
+          <w:b/>
           <w:b/>
           <w:bCs/>
         </w:rPr>
       </w:pPr>
-    </w:p>
-    <w:p>
-      <w:r>
+      <w:r>
+        <w:rPr>
+          <w:b/>
+          <w:bCs/>
+        </w:rPr>
+      </w:r>
+    </w:p>
+    <w:p>
+      <w:pPr>
+        <w:pStyle w:val="Normal"/>
+        <w:rPr/>
+      </w:pPr>
+      <w:r>
+        <w:rPr/>
         <w:t>In the proposal you should include the following sections / information. The word limit is 1500 words</w:t>
       </w:r>
     </w:p>
     <w:p>
       <w:pPr>
-        <w:rPr>
+        <w:pStyle w:val="Normal"/>
+        <w:rPr>
+          <w:b/>
           <w:b/>
           <w:bCs/>
         </w:rPr>
       </w:pPr>
-    </w:p>
-    <w:p>
-      <w:pPr>
+      <w:r>
         <w:rPr>
           <w:b/>
           <w:bCs/>
         </w:rPr>
-      </w:pPr>
-      <w:r>
-        <w:rPr>
+      </w:r>
+    </w:p>
+    <w:p>
+      <w:pPr>
+        <w:pStyle w:val="Normal"/>
+        <w:rPr>
+          <w:b/>
           <w:b/>
           <w:bCs/>
         </w:rPr>
+      </w:pPr>
+      <w:r>
+        <w:rPr>
+          <w:b/>
+          <w:bCs/>
+        </w:rPr>
         <w:t>Title of Research topic:</w:t>
       </w:r>
     </w:p>
-    <w:p/>
-    <w:p>
+    <w:p>
+      <w:pPr>
+        <w:pStyle w:val="Normal"/>
+        <w:rPr/>
+      </w:pPr>
+      <w:r>
+        <w:rPr/>
+      </w:r>
+    </w:p>
+    <w:p>
+      <w:pPr>
+        <w:pStyle w:val="Normal"/>
+        <w:rPr/>
+      </w:pPr>
       <w:r>
         <w:rPr>
           <w:b/>
           <w:bCs/>
         </w:rPr>
-        <w:t>a) Research Questions and Statement</w:t>
-      </w:r>
-      <w:r>
-        <w:rPr>
+        <w:t>a) Research Questions and Statement (</w:t>
+      </w:r>
+      <w:r>
+        <w:rPr>
+          <w:b/>
+        </w:rPr>
+        <w:t>see note 1)</w:t>
+      </w:r>
+    </w:p>
+    <w:p>
+      <w:pPr>
+        <w:pStyle w:val="Normal"/>
+        <w:rPr/>
+      </w:pPr>
+      <w:r>
+        <w:rPr/>
+      </w:r>
+    </w:p>
+    <w:p>
+      <w:pPr>
+        <w:pStyle w:val="Normal"/>
+        <w:rPr/>
+      </w:pPr>
+      <w:r>
+        <w:rPr/>
+      </w:r>
+    </w:p>
+    <w:p>
+      <w:pPr>
+        <w:pStyle w:val="Normal"/>
+        <w:rPr>
+          <w:b/>
+          <w:b/>
+        </w:rPr>
+      </w:pPr>
+      <w:r>
+        <w:rPr>
+          <w:b/>
+        </w:rPr>
+        <w:t>b) Description of research (see note 2)</w:t>
+      </w:r>
+    </w:p>
+    <w:p>
+      <w:pPr>
+        <w:pStyle w:val="Normal"/>
+        <w:rPr>
+          <w:b w:val="false"/>
+          <w:b w:val="false"/>
+          <w:bCs w:val="false"/>
+        </w:rPr>
+      </w:pPr>
+      <w:r>
+        <w:rPr>
+          <w:b w:val="false"/>
+          <w:bCs w:val="false"/>
+        </w:rPr>
+      </w:r>
+    </w:p>
+    <w:p>
+      <w:pPr>
+        <w:pStyle w:val="Normal"/>
+        <w:rPr>
+          <w:b w:val="false"/>
+          <w:b w:val="false"/>
+          <w:bCs w:val="false"/>
+        </w:rPr>
+      </w:pPr>
+      <w:r>
+        <w:rPr>
+          <w:b w:val="false"/>
+          <w:bCs w:val="false"/>
+        </w:rPr>
+        <w:t>A better understanding of how people move around their environment is of great utility to both academics and policy-makers. Such knowledge can be made use of in the contexts of urban planning, event management and emergency response, particularly when considering urban environments. Furthermore, this may also be of use to those interested in the social issues of mobility, inclusivity and accessibility of opportunities.</w:t>
+      </w:r>
+    </w:p>
+    <w:p>
+      <w:pPr>
+        <w:pStyle w:val="Normal"/>
+        <w:rPr>
+          <w:b w:val="false"/>
+          <w:b w:val="false"/>
+          <w:bCs w:val="false"/>
+        </w:rPr>
+      </w:pPr>
+      <w:r>
+        <w:rPr>
+          <w:b w:val="false"/>
+          <w:bCs w:val="false"/>
+        </w:rPr>
+      </w:r>
+    </w:p>
+    <w:p>
+      <w:pPr>
+        <w:pStyle w:val="Normal"/>
+        <w:rPr>
+          <w:b w:val="false"/>
+          <w:b w:val="false"/>
+          <w:bCs w:val="false"/>
+        </w:rPr>
+      </w:pPr>
+      <w:r>
+        <w:rPr>
+          <w:b w:val="false"/>
+          <w:bCs w:val="false"/>
+        </w:rPr>
+        <w:t xml:space="preserve">When considering such concepts, investigators often make use of modelling techniques. At their most fundamental, models represent our understanding of the system tha twe are studying – an understanding that may not be perfect </w:t>
+      </w:r>
+    </w:p>
+    <w:p>
+      <w:pPr>
+        <w:pStyle w:val="Normal"/>
+        <w:rPr>
+          <w:b w:val="false"/>
+          <w:b w:val="false"/>
+          <w:bCs w:val="false"/>
+        </w:rPr>
+      </w:pPr>
+      <w:r>
+        <w:rPr>
+          <w:b w:val="false"/>
+          <w:bCs w:val="false"/>
+        </w:rPr>
+      </w:r>
+    </w:p>
+    <w:p>
+      <w:pPr>
+        <w:pStyle w:val="Normal"/>
+        <w:rPr>
+          <w:b/>
+          <w:b/>
+        </w:rPr>
+      </w:pPr>
+      <w:r>
+        <w:rPr>
+          <w:b/>
+        </w:rPr>
+        <w:t>c) Description of Methodology and Data (see note 3)</w:t>
+      </w:r>
+    </w:p>
+    <w:p>
+      <w:pPr>
+        <w:pStyle w:val="Normal"/>
+        <w:rPr>
+          <w:b w:val="false"/>
+          <w:b w:val="false"/>
+          <w:bCs w:val="false"/>
+        </w:rPr>
+      </w:pPr>
+      <w:r>
+        <w:rPr>
+          <w:b w:val="false"/>
+          <w:bCs w:val="false"/>
+        </w:rPr>
+      </w:r>
+    </w:p>
+    <w:p>
+      <w:pPr>
+        <w:pStyle w:val="Normal"/>
+        <w:rPr>
+          <w:b w:val="false"/>
+          <w:b w:val="false"/>
+          <w:bCs w:val="false"/>
+        </w:rPr>
+      </w:pPr>
+      <w:r>
+        <w:rPr>
+          <w:b w:val="false"/>
+          <w:bCs w:val="false"/>
+        </w:rPr>
+      </w:r>
+    </w:p>
+    <w:p>
+      <w:pPr>
+        <w:pStyle w:val="Normal"/>
+        <w:rPr/>
+      </w:pPr>
+      <w:r>
+        <w:rPr>
+          <w:b/>
+        </w:rPr>
+        <w:t>d)  Provide a brief timetable for your programme of work (see note 4)</w:t>
+      </w:r>
+    </w:p>
+    <w:p>
+      <w:pPr>
+        <w:pStyle w:val="Normal"/>
+        <w:rPr>
+          <w:b w:val="false"/>
+          <w:b w:val="false"/>
+          <w:bCs w:val="false"/>
+        </w:rPr>
+      </w:pPr>
+      <w:r>
+        <w:rPr>
+          <w:b w:val="false"/>
+          <w:bCs w:val="false"/>
+        </w:rPr>
+      </w:r>
+    </w:p>
+    <w:p>
+      <w:pPr>
+        <w:pStyle w:val="Normal"/>
+        <w:rPr>
+          <w:b w:val="false"/>
+          <w:b w:val="false"/>
+          <w:bCs w:val="false"/>
+        </w:rPr>
+      </w:pPr>
+      <w:r>
+        <w:rPr>
+          <w:b w:val="false"/>
+          <w:bCs w:val="false"/>
+        </w:rPr>
+      </w:r>
+    </w:p>
+    <w:p>
+      <w:pPr>
+        <w:pStyle w:val="Normal"/>
+        <w:rPr>
+          <w:b/>
+          <w:b/>
+        </w:rPr>
+      </w:pPr>
+      <w:r>
+        <w:rPr>
+          <w:b/>
+        </w:rPr>
+        <w:t xml:space="preserve">e) Assess the potential risks to the successful completion of your research </w:t>
+      </w:r>
+    </w:p>
+    <w:p>
+      <w:pPr>
+        <w:pStyle w:val="Normal"/>
+        <w:rPr/>
+      </w:pPr>
+      <w:r>
+        <w:rPr/>
+        <w:t xml:space="preserve">You should include the counter measures that you will employ to mitigate against these risks – some risks from a recent proposal to Defra is included by way of example below. </w:t>
+      </w:r>
+    </w:p>
+    <w:p>
+      <w:pPr>
+        <w:pStyle w:val="Normal"/>
+        <w:rPr>
+          <w:b/>
           <w:b/>
           <w:bCs/>
         </w:rPr>
-        <w:t xml:space="preserve"> (</w:t>
-      </w:r>
-      <w:r>
-        <w:rPr>
-          <w:b/>
-        </w:rPr>
-        <w:t>see note 1</w:t>
-      </w:r>
-      <w:r>
-        <w:rPr>
-          <w:b/>
-        </w:rPr>
-        <w:t>)</w:t>
-      </w:r>
-    </w:p>
-    <w:p/>
-    <w:p/>
-    <w:p>
-      <w:pPr>
-        <w:rPr>
-          <w:b/>
-        </w:rPr>
-      </w:pPr>
-      <w:r>
-        <w:rPr>
-          <w:b/>
-        </w:rPr>
-        <w:t>b) Description of research</w:t>
-      </w:r>
-      <w:r>
-        <w:rPr>
-          <w:b/>
-        </w:rPr>
-        <w:t xml:space="preserve"> (</w:t>
-      </w:r>
-      <w:r>
-        <w:rPr>
-          <w:b/>
-        </w:rPr>
-        <w:t>see note 2</w:t>
-      </w:r>
-      <w:r>
-        <w:rPr>
-          <w:b/>
-        </w:rPr>
-        <w:t>)</w:t>
-      </w:r>
-    </w:p>
-    <w:p>
-      <w:pPr>
-        <w:rPr>
-          <w:b/>
-        </w:rPr>
-      </w:pPr>
-    </w:p>
-    <w:p>
-      <w:pPr>
-        <w:rPr>
-          <w:b/>
-        </w:rPr>
-      </w:pPr>
-    </w:p>
-    <w:p>
-      <w:pPr>
-        <w:rPr>
-          <w:b/>
-        </w:rPr>
-      </w:pPr>
-      <w:r>
-        <w:rPr>
-          <w:b/>
-        </w:rPr>
-        <w:t>c) Description of Methodology and Data</w:t>
-      </w:r>
-      <w:r>
-        <w:rPr>
-          <w:b/>
-        </w:rPr>
-        <w:t xml:space="preserve"> (</w:t>
-      </w:r>
-      <w:r>
-        <w:rPr>
-          <w:b/>
-        </w:rPr>
-        <w:t>see note 3</w:t>
-      </w:r>
-      <w:r>
-        <w:rPr>
-          <w:b/>
-        </w:rPr>
-        <w:t>)</w:t>
-      </w:r>
-    </w:p>
-    <w:p>
-      <w:pPr>
-        <w:rPr>
-          <w:b/>
-        </w:rPr>
-      </w:pPr>
-    </w:p>
-    <w:p>
-      <w:pPr>
-        <w:rPr>
-          <w:b/>
-        </w:rPr>
-      </w:pPr>
-    </w:p>
-    <w:p>
-      <w:pPr>
-        <w:rPr>
-          <w:b/>
-        </w:rPr>
-      </w:pPr>
-      <w:r>
-        <w:rPr>
-          <w:b/>
-        </w:rPr>
-        <w:t>d)  Provide a brief timetable for your programme of work</w:t>
-      </w:r>
-      <w:r>
-        <w:rPr>
-          <w:b/>
-        </w:rPr>
-        <w:t xml:space="preserve"> (</w:t>
-      </w:r>
-      <w:r>
-        <w:rPr>
-          <w:b/>
-        </w:rPr>
-        <w:t>see note 4</w:t>
-      </w:r>
-      <w:r>
-        <w:rPr>
-          <w:b/>
-        </w:rPr>
-        <w:t>)</w:t>
-      </w:r>
-    </w:p>
-    <w:p>
-      <w:pPr>
-        <w:rPr>
-          <w:b/>
-        </w:rPr>
-      </w:pPr>
-    </w:p>
-    <w:p>
-      <w:pPr>
-        <w:rPr>
-          <w:b/>
-        </w:rPr>
-      </w:pPr>
-    </w:p>
-    <w:p>
-      <w:pPr>
-        <w:rPr>
-          <w:b/>
-        </w:rPr>
-      </w:pPr>
-      <w:r>
-        <w:rPr>
-          <w:b/>
-        </w:rPr>
-        <w:t>e</w:t>
-      </w:r>
-      <w:r>
-        <w:rPr>
-          <w:b/>
-        </w:rPr>
-        <w:t xml:space="preserve">) Assess the </w:t>
-      </w:r>
-      <w:r>
-        <w:rPr>
-          <w:b/>
-        </w:rPr>
-        <w:t xml:space="preserve">potential </w:t>
-      </w:r>
-      <w:r>
-        <w:rPr>
-          <w:b/>
-        </w:rPr>
-        <w:t xml:space="preserve">risks to the successful completion of your research </w:t>
-      </w:r>
-    </w:p>
-    <w:p>
-      <w:r>
-        <w:t xml:space="preserve">You should include the counter measures that you will employ to mitigate against these risks – some risks from a recent proposal to Defra is included by way of example below. </w:t>
-      </w:r>
-    </w:p>
-    <w:p>
-      <w:pPr>
+      </w:pPr>
+      <w:r>
         <w:rPr>
           <w:b/>
           <w:bCs/>
         </w:rPr>
-      </w:pPr>
-      <w:r>
-        <w:rPr>
+        <w:t>(see note 5)</w:t>
+      </w:r>
+    </w:p>
+    <w:p>
+      <w:pPr>
+        <w:pStyle w:val="Normal"/>
+        <w:rPr>
+          <w:b/>
           <w:b/>
           <w:bCs/>
         </w:rPr>
-        <w:t>(</w:t>
-      </w:r>
+      </w:pPr>
       <w:r>
         <w:rPr>
           <w:b/>
           <w:bCs/>
         </w:rPr>
-        <w:t xml:space="preserve">see note </w:t>
-      </w:r>
-      <w:r>
-        <w:rPr>
-          <w:b/>
-          <w:bCs/>
-        </w:rPr>
-        <w:t>5)</w:t>
-      </w:r>
-    </w:p>
-    <w:p>
-      <w:pPr>
-        <w:rPr>
-          <w:b/>
-          <w:bCs/>
-        </w:rPr>
-      </w:pPr>
+      </w:r>
     </w:p>
     <w:tbl>
       <w:tblPr>
         <w:tblStyle w:val="TableGrid"/>
-        <w:tblW w:w="0" w:type="auto"/>
-        <w:tblLook w:val="04A0" w:firstRow="1" w:lastRow="0" w:firstColumn="1" w:lastColumn="0" w:noHBand="0" w:noVBand="1"/>
+        <w:tblW w:w="9010" w:type="dxa"/>
+        <w:jc w:val="left"/>
+        <w:tblInd w:w="0" w:type="dxa"/>
+        <w:tblCellMar>
+          <w:top w:w="0" w:type="dxa"/>
+          <w:left w:w="108" w:type="dxa"/>
+          <w:bottom w:w="0" w:type="dxa"/>
+          <w:right w:w="108" w:type="dxa"/>
+        </w:tblCellMar>
+        <w:tblLook w:noVBand="1" w:val="04a0" w:noHBand="0" w:lastColumn="0" w:firstColumn="1" w:lastRow="0" w:firstRow="1"/>
       </w:tblPr>
       <w:tblGrid>
         <w:gridCol w:w="1961"/>
         <w:gridCol w:w="1246"/>
         <w:gridCol w:w="1040"/>
-        <w:gridCol w:w="4763"/>
+        <w:gridCol w:w="4762"/>
       </w:tblGrid>
       <w:tr>
+        <w:trPr/>
         <w:tc>
           <w:tcPr>
-            <w:tcW w:w="0" w:type="auto"/>
+            <w:tcW w:w="1961" w:type="dxa"/>
+            <w:tcBorders/>
+            <w:shd w:fill="auto" w:val="clear"/>
           </w:tcPr>
           <w:p>
             <w:pPr>
+              <w:pStyle w:val="Normal"/>
               <w:rPr>
+                <w:b/>
                 <w:b/>
                 <w:bCs/>
               </w:rPr>
@@ -445,11 +538,15 @@
         </w:tc>
         <w:tc>
           <w:tcPr>
-            <w:tcW w:w="0" w:type="auto"/>
+            <w:tcW w:w="1246" w:type="dxa"/>
+            <w:tcBorders/>
+            <w:shd w:fill="auto" w:val="clear"/>
           </w:tcPr>
           <w:p>
             <w:pPr>
+              <w:pStyle w:val="Normal"/>
               <w:rPr>
+                <w:b/>
                 <w:b/>
                 <w:bCs/>
               </w:rPr>
@@ -465,11 +562,15 @@
         </w:tc>
         <w:tc>
           <w:tcPr>
-            <w:tcW w:w="0" w:type="auto"/>
+            <w:tcW w:w="1040" w:type="dxa"/>
+            <w:tcBorders/>
+            <w:shd w:fill="auto" w:val="clear"/>
           </w:tcPr>
           <w:p>
             <w:pPr>
+              <w:pStyle w:val="Normal"/>
               <w:rPr>
+                <w:b/>
                 <w:b/>
                 <w:bCs/>
               </w:rPr>
@@ -485,11 +586,15 @@
         </w:tc>
         <w:tc>
           <w:tcPr>
-            <w:tcW w:w="0" w:type="auto"/>
+            <w:tcW w:w="4762" w:type="dxa"/>
+            <w:tcBorders/>
+            <w:shd w:fill="auto" w:val="clear"/>
           </w:tcPr>
           <w:p>
             <w:pPr>
+              <w:pStyle w:val="Normal"/>
               <w:rPr>
+                <w:b/>
                 <w:b/>
                 <w:bCs/>
               </w:rPr>
@@ -505,84 +610,112 @@
         </w:tc>
       </w:tr>
       <w:tr>
+        <w:trPr/>
         <w:tc>
           <w:tcPr>
-            <w:tcW w:w="0" w:type="auto"/>
+            <w:tcW w:w="1961" w:type="dxa"/>
+            <w:tcBorders/>
+            <w:shd w:fill="auto" w:val="clear"/>
           </w:tcPr>
           <w:p>
             <w:pPr>
+              <w:pStyle w:val="Normal"/>
               <w:rPr>
                 <w:bCs/>
               </w:rPr>
             </w:pPr>
             <w:r>
+              <w:rPr/>
               <w:t>Delays to commissioning research</w:t>
             </w:r>
           </w:p>
         </w:tc>
         <w:tc>
           <w:tcPr>
-            <w:tcW w:w="0" w:type="auto"/>
+            <w:tcW w:w="1246" w:type="dxa"/>
+            <w:tcBorders/>
+            <w:shd w:fill="auto" w:val="clear"/>
           </w:tcPr>
           <w:p>
             <w:pPr>
+              <w:pStyle w:val="Normal"/>
               <w:rPr>
                 <w:bCs/>
               </w:rPr>
             </w:pPr>
             <w:r>
+              <w:rPr/>
               <w:t xml:space="preserve">Low </w:t>
             </w:r>
           </w:p>
         </w:tc>
         <w:tc>
           <w:tcPr>
-            <w:tcW w:w="0" w:type="auto"/>
+            <w:tcW w:w="1040" w:type="dxa"/>
+            <w:tcBorders/>
+            <w:shd w:fill="auto" w:val="clear"/>
           </w:tcPr>
           <w:p>
             <w:pPr>
+              <w:pStyle w:val="Normal"/>
               <w:rPr>
                 <w:bCs/>
               </w:rPr>
             </w:pPr>
             <w:r>
+              <w:rPr/>
               <w:t>High</w:t>
             </w:r>
           </w:p>
         </w:tc>
         <w:tc>
           <w:tcPr>
-            <w:tcW w:w="0" w:type="auto"/>
+            <w:tcW w:w="4762" w:type="dxa"/>
+            <w:tcBorders/>
+            <w:shd w:fill="auto" w:val="clear"/>
           </w:tcPr>
           <w:p>
-            <w:r>
+            <w:pPr>
+              <w:pStyle w:val="Normal"/>
+              <w:rPr/>
+            </w:pPr>
+            <w:r>
+              <w:rPr/>
               <w:t>Any delay to commissioning will impact on completion of the work to time.  Work can be commenced by email authorisation, providing that contracts can be completed soon afterwards.</w:t>
             </w:r>
           </w:p>
         </w:tc>
       </w:tr>
       <w:tr>
+        <w:trPr/>
         <w:tc>
           <w:tcPr>
-            <w:tcW w:w="0" w:type="auto"/>
+            <w:tcW w:w="1961" w:type="dxa"/>
+            <w:tcBorders/>
+            <w:shd w:fill="auto" w:val="clear"/>
           </w:tcPr>
           <w:p>
             <w:pPr>
+              <w:pStyle w:val="Normal"/>
               <w:rPr>
                 <w:bCs/>
               </w:rPr>
             </w:pPr>
             <w:r>
+              <w:rPr/>
               <w:t>Staff become unavailable</w:t>
             </w:r>
           </w:p>
         </w:tc>
         <w:tc>
           <w:tcPr>
-            <w:tcW w:w="0" w:type="auto"/>
+            <w:tcW w:w="1246" w:type="dxa"/>
+            <w:tcBorders/>
+            <w:shd w:fill="auto" w:val="clear"/>
           </w:tcPr>
           <w:p>
             <w:pPr>
+              <w:pStyle w:val="Normal"/>
               <w:rPr>
                 <w:bCs/>
               </w:rPr>
@@ -597,10 +730,13 @@
         </w:tc>
         <w:tc>
           <w:tcPr>
-            <w:tcW w:w="0" w:type="auto"/>
+            <w:tcW w:w="1040" w:type="dxa"/>
+            <w:tcBorders/>
+            <w:shd w:fill="auto" w:val="clear"/>
           </w:tcPr>
           <w:p>
             <w:pPr>
+              <w:pStyle w:val="Normal"/>
               <w:rPr>
                 <w:bCs/>
               </w:rPr>
@@ -615,10 +751,17 @@
         </w:tc>
         <w:tc>
           <w:tcPr>
-            <w:tcW w:w="0" w:type="auto"/>
+            <w:tcW w:w="4762" w:type="dxa"/>
+            <w:tcBorders/>
+            <w:shd w:fill="auto" w:val="clear"/>
           </w:tcPr>
           <w:p>
-            <w:r>
+            <w:pPr>
+              <w:pStyle w:val="Normal"/>
+              <w:rPr/>
+            </w:pPr>
+            <w:r>
+              <w:rPr/>
               <w:t>The proposed Project Team has availability to complete the proposed work in the allocated timescale. Work will be planned ahead and alternative staff are available should proposed team members become unavailable.</w:t>
             </w:r>
           </w:p>
@@ -627,15 +770,25 @@
     </w:tbl>
     <w:p>
       <w:pPr>
-        <w:rPr>
+        <w:pStyle w:val="Normal"/>
+        <w:rPr>
+          <w:b/>
           <w:b/>
           <w:bCs/>
         </w:rPr>
       </w:pPr>
-    </w:p>
-    <w:p>
-      <w:pPr>
-        <w:rPr>
+      <w:r>
+        <w:rPr>
+          <w:b/>
+          <w:bCs/>
+        </w:rPr>
+      </w:r>
+    </w:p>
+    <w:p>
+      <w:pPr>
+        <w:pStyle w:val="Normal"/>
+        <w:rPr>
+          <w:b/>
           <w:b/>
         </w:rPr>
       </w:pPr>
@@ -643,7 +796,7 @@
         <mc:AlternateContent>
           <mc:Choice Requires="wps">
             <w:drawing>
-              <wp:anchor distT="0" distB="0" distL="114300" distR="114300" simplePos="0" relativeHeight="251659264" behindDoc="0" locked="0" layoutInCell="1" allowOverlap="1" wp14:anchorId="1B3B2AED" wp14:editId="47EA74A1">
+              <wp:anchor behindDoc="0" distT="0" distB="0" distL="114300" distR="114300" simplePos="0" locked="0" layoutInCell="1" allowOverlap="1" relativeHeight="2" wp14:anchorId="1B3B2AED">
                 <wp:simplePos x="0" y="0"/>
                 <wp:positionH relativeFrom="column">
                   <wp:posOffset>2419350</wp:posOffset>
@@ -651,63 +804,49 @@
                 <wp:positionV relativeFrom="paragraph">
                   <wp:posOffset>224155</wp:posOffset>
                 </wp:positionV>
-                <wp:extent cx="150495" cy="149225"/>
+                <wp:extent cx="151130" cy="149860"/>
                 <wp:effectExtent l="0" t="0" r="14605" b="15875"/>
                 <wp:wrapSquare wrapText="bothSides"/>
-                <wp:docPr id="4" name="Rectangle 4"/>
-                <wp:cNvGraphicFramePr>
-                  <a:graphicFrameLocks xmlns:a="http://schemas.openxmlformats.org/drawingml/2006/main"/>
-                </wp:cNvGraphicFramePr>
+                <wp:docPr id="1" name="Rectangle 4"/>
                 <a:graphic xmlns:a="http://schemas.openxmlformats.org/drawingml/2006/main">
                   <a:graphicData uri="http://schemas.microsoft.com/office/word/2010/wordprocessingShape">
                     <wps:wsp>
-                      <wps:cNvSpPr>
-                        <a:spLocks/>
-                      </wps:cNvSpPr>
+                      <wps:cNvSpPr/>
                       <wps:spPr>
                         <a:xfrm>
                           <a:off x="0" y="0"/>
-                          <a:ext cx="150495" cy="149225"/>
+                          <a:ext cx="150480" cy="149400"/>
                         </a:xfrm>
                         <a:prstGeom prst="rect">
                           <a:avLst/>
                         </a:prstGeom>
                         <a:noFill/>
-                        <a:ln w="9525" cap="flat" cmpd="sng" algn="ctr">
+                        <a:ln w="9360">
                           <a:solidFill>
-                            <a:sysClr val="windowText" lastClr="000000"/>
+                            <a:srgbClr val="000000"/>
                           </a:solidFill>
-                          <a:prstDash val="solid"/>
+                          <a:round/>
                         </a:ln>
-                        <a:effectLst/>
-                        <a:extLst>
-                          <a:ext uri="{FAA26D3D-D897-4be2-8F04-BA451C77F1D7}"/>
-                          <a:ext uri="{C572A759-6A51-4108-AA02-DFA0A04FC94B}"/>
-                        </a:extLst>
                       </wps:spPr>
-                      <wps:bodyPr rot="0" spcFirstLastPara="0" vertOverflow="overflow" horzOverflow="overflow" vert="horz" wrap="square" lIns="91440" tIns="45720" rIns="91440" bIns="45720" numCol="1" spcCol="0" rtlCol="0" fromWordArt="0" anchor="ctr" anchorCtr="0" forceAA="0" compatLnSpc="1">
-                        <a:prstTxWarp prst="textNoShape">
-                          <a:avLst/>
-                        </a:prstTxWarp>
-                        <a:noAutofit/>
-                      </wps:bodyPr>
+                      <wps:style>
+                        <a:lnRef idx="0"/>
+                        <a:fillRef idx="0"/>
+                        <a:effectRef idx="0"/>
+                        <a:fontRef idx="minor"/>
+                      </wps:style>
+                      <wps:bodyPr/>
                     </wps:wsp>
                   </a:graphicData>
                 </a:graphic>
-                <wp14:sizeRelH relativeFrom="page">
-                  <wp14:pctWidth>0</wp14:pctWidth>
-                </wp14:sizeRelH>
-                <wp14:sizeRelV relativeFrom="page">
-                  <wp14:pctHeight>0</wp14:pctHeight>
-                </wp14:sizeRelV>
               </wp:anchor>
             </w:drawing>
           </mc:Choice>
           <mc:Fallback>
             <w:pict>
-              <v:rect w14:anchorId="488F8294" id="Rectangle 4" o:spid="_x0000_s1026" style="position:absolute;margin-left:190.5pt;margin-top:17.65pt;width:11.85pt;height:11.75pt;z-index:251659264;visibility:visible;mso-wrap-style:square;mso-width-percent:0;mso-height-percent:0;mso-wrap-distance-left:9pt;mso-wrap-distance-top:0;mso-wrap-distance-right:9pt;mso-wrap-distance-bottom:0;mso-position-horizontal:absolute;mso-position-horizontal-relative:text;mso-position-vertical:absolute;mso-position-vertical-relative:text;mso-width-percent:0;mso-height-percent:0;mso-width-relative:page;mso-height-relative:page;v-text-anchor:middle" o:gfxdata="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" filled="f" strokecolor="windowText">
-                <v:path arrowok="t"/>
-                <w10:wrap type="square"/>
+              <v:rect id="shape_0" ID="Rectangle 4" stroked="t" style="position:absolute;margin-left:190.5pt;margin-top:17.65pt;width:11.8pt;height:11.7pt" wp14:anchorId="1B3B2AED">
+                <w10:wrap type="none"/>
+                <v:fill o:detectmouseclick="t" on="false"/>
+                <v:stroke color="black" weight="9360" joinstyle="round" endcap="flat"/>
               </v:rect>
             </w:pict>
           </mc:Fallback>
@@ -717,76 +856,13 @@
         <w:rPr>
           <w:b/>
         </w:rPr>
-        <w:t>I have completed a</w:t>
-      </w:r>
-      <w:r>
-        <w:rPr>
-          <w:b/>
-        </w:rPr>
-        <w:t xml:space="preserve"> Dissertation</w:t>
-      </w:r>
-      <w:r>
-        <w:rPr>
-          <w:b/>
-        </w:rPr>
-        <w:t xml:space="preserve"> </w:t>
-      </w:r>
-      <w:r>
-        <w:rPr>
-          <w:b/>
-        </w:rPr>
-        <w:t>R</w:t>
-      </w:r>
-      <w:r>
-        <w:rPr>
-          <w:b/>
-        </w:rPr>
-        <w:t>isk</w:t>
-      </w:r>
-      <w:r>
-        <w:rPr>
-          <w:b/>
-        </w:rPr>
-        <w:t xml:space="preserve"> </w:t>
-      </w:r>
-      <w:r>
-        <w:rPr>
-          <w:b/>
-        </w:rPr>
-        <w:t>A</w:t>
-      </w:r>
-      <w:r>
-        <w:rPr>
-          <w:b/>
-        </w:rPr>
-        <w:t xml:space="preserve">ssessment </w:t>
-      </w:r>
-      <w:r>
-        <w:rPr>
-          <w:b/>
-        </w:rPr>
-        <w:t xml:space="preserve">and submitted the form on the VLE for this module with </w:t>
-      </w:r>
-      <w:r>
-        <w:rPr>
-          <w:b/>
-        </w:rPr>
-        <w:t>this submission</w:t>
-      </w:r>
-      <w:r>
-        <w:rPr>
-          <w:b/>
-        </w:rPr>
+        <w:t>I have completed a Dissertation Risk Assessment and submitted the form on the VLE for this module with this submission</w:t>
         <w:tab/>
-      </w:r>
-      <w:r>
-        <w:rPr>
-          <w:b/>
-        </w:rPr>
         <w:tab/>
         <w:t xml:space="preserve">: </w:t>
       </w:r>
       <w:r>
+        <w:rPr/>
         <w:t>(please tick to show that you have)</w:t>
       </w:r>
       <w:r>
@@ -799,21 +875,37 @@
     </w:p>
     <w:p>
       <w:pPr>
-        <w:rPr>
-          <w:b/>
-        </w:rPr>
-      </w:pPr>
-    </w:p>
-    <w:p>
-      <w:pPr>
-        <w:rPr>
-          <w:b/>
-        </w:rPr>
-      </w:pPr>
-    </w:p>
-    <w:p>
-      <w:pPr>
-        <w:rPr>
+        <w:pStyle w:val="Normal"/>
+        <w:rPr>
+          <w:b/>
+          <w:b/>
+        </w:rPr>
+      </w:pPr>
+      <w:r>
+        <w:rPr>
+          <w:b/>
+        </w:rPr>
+      </w:r>
+    </w:p>
+    <w:p>
+      <w:pPr>
+        <w:pStyle w:val="Normal"/>
+        <w:rPr>
+          <w:b/>
+          <w:b/>
+        </w:rPr>
+      </w:pPr>
+      <w:r>
+        <w:rPr>
+          <w:b/>
+        </w:rPr>
+      </w:r>
+    </w:p>
+    <w:p>
+      <w:pPr>
+        <w:pStyle w:val="Normal"/>
+        <w:rPr>
+          <w:b/>
           <w:b/>
         </w:rPr>
       </w:pPr>
@@ -824,67 +916,132 @@
         <w:t>Signature</w:t>
       </w:r>
     </w:p>
-    <w:p/>
-    <w:p>
-      <w:r>
+    <w:p>
+      <w:pPr>
+        <w:pStyle w:val="Normal"/>
+        <w:rPr/>
+      </w:pPr>
+      <w:r>
+        <w:rPr/>
+      </w:r>
+    </w:p>
+    <w:p>
+      <w:pPr>
+        <w:pStyle w:val="Normal"/>
+        <w:rPr/>
+      </w:pPr>
+      <w:r>
+        <w:rPr/>
         <w:t>--------------------------------------------------------------------------------------------------------------------------</w:t>
       </w:r>
     </w:p>
-    <w:p/>
-    <w:p/>
-    <w:p>
-      <w:r>
+    <w:p>
+      <w:pPr>
+        <w:pStyle w:val="Normal"/>
+        <w:rPr/>
+      </w:pPr>
+      <w:r>
+        <w:rPr/>
+      </w:r>
+    </w:p>
+    <w:p>
+      <w:pPr>
+        <w:pStyle w:val="Normal"/>
+        <w:rPr/>
+      </w:pPr>
+      <w:r>
+        <w:rPr/>
+      </w:r>
+    </w:p>
+    <w:p>
+      <w:pPr>
+        <w:pStyle w:val="Normal"/>
+        <w:rPr/>
+      </w:pPr>
+      <w:r>
+        <w:rPr/>
         <w:t>SIGNATURE:</w:t>
       </w:r>
     </w:p>
     <w:p>
+      <w:pPr>
+        <w:pStyle w:val="Normal"/>
+        <w:rPr/>
+      </w:pPr>
+      <w:r>
+        <w:rPr/>
+      </w:r>
       <w:bookmarkStart w:id="0" w:name="_GoBack"/>
-      <w:bookmarkEnd w:id="0"/>
-    </w:p>
-    <w:p/>
-    <w:p>
-      <w:r>
+      <w:bookmarkStart w:id="1" w:name="_GoBack"/>
+      <w:bookmarkEnd w:id="1"/>
+    </w:p>
+    <w:p>
+      <w:pPr>
+        <w:pStyle w:val="Normal"/>
+        <w:rPr/>
+      </w:pPr>
+      <w:r>
+        <w:rPr/>
+      </w:r>
+    </w:p>
+    <w:p>
+      <w:pPr>
+        <w:pStyle w:val="Normal"/>
+        <w:rPr/>
+      </w:pPr>
+      <w:r>
+        <w:rPr/>
         <w:t>NAME:</w:t>
-      </w:r>
-      <w:r>
         <w:tab/>
-      </w:r>
-      <w:r>
         <w:tab/>
-      </w:r>
-      <w:r>
         <w:tab/>
-      </w:r>
-      <w:r>
         <w:tab/>
-      </w:r>
-      <w:r>
         <w:tab/>
-      </w:r>
-      <w:r>
         <w:tab/>
-      </w:r>
-      <w:r>
         <w:tab/>
-      </w:r>
-      <w:r>
         <w:tab/>
         <w:t>DATE:</w:t>
       </w:r>
     </w:p>
     <w:p>
       <w:pPr>
-        <w:rPr>
-          <w:b/>
-        </w:rPr>
-      </w:pPr>
-    </w:p>
-    <w:p/>
-    <w:p>
-      <w:pPr>
-        <w:rPr>
-          <w:b/>
-        </w:rPr>
+        <w:pStyle w:val="Normal"/>
+        <w:rPr>
+          <w:b/>
+          <w:b/>
+        </w:rPr>
+      </w:pPr>
+      <w:r>
+        <w:rPr>
+          <w:b/>
+        </w:rPr>
+      </w:r>
+    </w:p>
+    <w:p>
+      <w:pPr>
+        <w:pStyle w:val="Normal"/>
+        <w:rPr/>
+      </w:pPr>
+      <w:r>
+        <w:rPr/>
+      </w:r>
+    </w:p>
+    <w:p>
+      <w:pPr>
+        <w:pStyle w:val="Normal"/>
+        <w:rPr/>
+      </w:pPr>
+      <w:r>
+        <w:rPr/>
+      </w:r>
+      <w:r>
+        <w:br w:type="page"/>
+      </w:r>
+    </w:p>
+    <w:p>
+      <w:pPr>
+        <w:pStyle w:val="Normal"/>
+        <w:rPr/>
       </w:pPr>
       <w:r>
         <w:rPr>
@@ -895,51 +1052,74 @@
     </w:p>
     <w:p>
       <w:pPr>
-        <w:rPr>
+        <w:pStyle w:val="Normal"/>
+        <w:rPr>
+          <w:b/>
           <w:b/>
           <w:bCs/>
         </w:rPr>
       </w:pPr>
-    </w:p>
-    <w:p>
       <w:r>
         <w:rPr>
           <w:b/>
           <w:bCs/>
         </w:rPr>
+      </w:r>
+    </w:p>
+    <w:p>
+      <w:pPr>
+        <w:pStyle w:val="Normal"/>
+        <w:rPr/>
+      </w:pPr>
+      <w:r>
+        <w:rPr>
+          <w:b/>
+          <w:bCs/>
+        </w:rPr>
         <w:t>Note 1: a) Research Questions and Statement:</w:t>
       </w:r>
     </w:p>
     <w:p>
       <w:pPr>
+        <w:pStyle w:val="Normal"/>
+        <w:rPr/>
+      </w:pPr>
+      <w:r>
         <w:rPr>
           <w:i/>
         </w:rPr>
-      </w:pPr>
-      <w:r>
+        <w:t xml:space="preserve">The research questions and statement should drop out and emerge from the review of the literature and the description of the topic in section b. Essentially this is an evaluation of how well the student has been able to distil the research into a set of solid research questions. </w:t>
+      </w:r>
+    </w:p>
+    <w:p>
+      <w:pPr>
+        <w:pStyle w:val="Normal"/>
+        <w:rPr/>
+      </w:pPr>
+      <w:r>
+        <w:rPr/>
+      </w:r>
+    </w:p>
+    <w:p>
+      <w:pPr>
+        <w:pStyle w:val="Normal"/>
+        <w:rPr>
+          <w:b/>
+          <w:b/>
+        </w:rPr>
+      </w:pPr>
+      <w:r>
+        <w:rPr>
+          <w:b/>
+        </w:rPr>
+        <w:t>Note 2: b) Description of research.</w:t>
+      </w:r>
+    </w:p>
+    <w:p>
+      <w:pPr>
+        <w:pStyle w:val="Normal"/>
         <w:rPr>
           <w:i/>
-        </w:rPr>
-        <w:t xml:space="preserve">The research questions and statement should drop out and emerge from the review of the literature and the description of the topic in section b. Essentially this is an evaluation of how well the student has been able to distil the research into a set of solid research questions. </w:t>
-      </w:r>
-    </w:p>
-    <w:p/>
-    <w:p>
-      <w:pPr>
-        <w:rPr>
-          <w:b/>
-        </w:rPr>
-      </w:pPr>
-      <w:r>
-        <w:rPr>
-          <w:b/>
-        </w:rPr>
-        <w:t>Note 2: b) Description of research.</w:t>
-      </w:r>
-    </w:p>
-    <w:p>
-      <w:pPr>
-        <w:rPr>
           <w:i/>
         </w:rPr>
       </w:pPr>
@@ -952,14 +1132,23 @@
     </w:p>
     <w:p>
       <w:pPr>
-        <w:rPr>
-          <w:b/>
-        </w:rPr>
-      </w:pPr>
-    </w:p>
-    <w:p>
-      <w:pPr>
-        <w:rPr>
+        <w:pStyle w:val="Normal"/>
+        <w:rPr>
+          <w:b/>
+          <w:b/>
+        </w:rPr>
+      </w:pPr>
+      <w:r>
+        <w:rPr>
+          <w:b/>
+        </w:rPr>
+      </w:r>
+    </w:p>
+    <w:p>
+      <w:pPr>
+        <w:pStyle w:val="Normal"/>
+        <w:rPr>
+          <w:b/>
           <w:b/>
         </w:rPr>
       </w:pPr>
@@ -972,27 +1161,38 @@
     </w:p>
     <w:p>
       <w:pPr>
+        <w:pStyle w:val="Normal"/>
         <w:rPr>
           <w:i/>
-        </w:rPr>
-      </w:pPr>
-      <w:r>
-        <w:rPr>
           <w:i/>
         </w:rPr>
+      </w:pPr>
+      <w:r>
+        <w:rPr>
+          <w:i/>
+        </w:rPr>
         <w:t xml:space="preserve">This section should describe the data and methods that will be used as part of this study. The student should show their understanding of how the data analysis will allows the research aims / questions will be answered. The data should exist, it should be available to the study within the proposed timeframe, indications of communications between data holders and students should be included, and a realistic appraisal of contingency data should be considered. </w:t>
       </w:r>
     </w:p>
     <w:p>
       <w:pPr>
-        <w:rPr>
-          <w:b/>
-        </w:rPr>
-      </w:pPr>
-    </w:p>
-    <w:p>
-      <w:pPr>
-        <w:rPr>
+        <w:pStyle w:val="Normal"/>
+        <w:rPr>
+          <w:b/>
+          <w:b/>
+        </w:rPr>
+      </w:pPr>
+      <w:r>
+        <w:rPr>
+          <w:b/>
+        </w:rPr>
+      </w:r>
+    </w:p>
+    <w:p>
+      <w:pPr>
+        <w:pStyle w:val="Normal"/>
+        <w:rPr>
+          <w:b/>
           <w:b/>
         </w:rPr>
       </w:pPr>
@@ -1005,68 +1205,58 @@
     </w:p>
     <w:p>
       <w:pPr>
+        <w:pStyle w:val="Normal"/>
         <w:rPr>
           <w:i/>
-        </w:rPr>
-      </w:pPr>
-      <w:r>
-        <w:rPr>
           <w:i/>
         </w:rPr>
+      </w:pPr>
+      <w:r>
+        <w:rPr>
+          <w:i/>
+        </w:rPr>
         <w:t xml:space="preserve">This should show a realistic plan of work for an August / September submission. </w:t>
       </w:r>
     </w:p>
     <w:p>
       <w:pPr>
-        <w:rPr>
-          <w:b/>
-        </w:rPr>
-      </w:pPr>
-    </w:p>
-    <w:p>
-      <w:pPr>
-        <w:rPr>
-          <w:b/>
-        </w:rPr>
-      </w:pPr>
-      <w:r>
-        <w:rPr>
-          <w:b/>
-        </w:rPr>
-        <w:t xml:space="preserve">Note </w:t>
-      </w:r>
-      <w:r>
-        <w:rPr>
-          <w:b/>
-        </w:rPr>
-        <w:t>5</w:t>
-      </w:r>
-      <w:r>
-        <w:rPr>
-          <w:b/>
-        </w:rPr>
-        <w:t xml:space="preserve">: </w:t>
-      </w:r>
-      <w:r>
-        <w:rPr>
-          <w:b/>
-        </w:rPr>
-        <w:t>e</w:t>
-      </w:r>
-      <w:r>
-        <w:rPr>
-          <w:b/>
-        </w:rPr>
-        <w:t xml:space="preserve">) Assess the risks to the successful completion of your research. </w:t>
-      </w:r>
-    </w:p>
-    <w:p>
-      <w:pPr>
+        <w:pStyle w:val="Normal"/>
+        <w:rPr>
+          <w:b/>
+          <w:b/>
+        </w:rPr>
+      </w:pPr>
+      <w:r>
+        <w:rPr>
+          <w:b/>
+        </w:rPr>
+      </w:r>
+    </w:p>
+    <w:p>
+      <w:pPr>
+        <w:pStyle w:val="Normal"/>
+        <w:rPr>
+          <w:b/>
+          <w:b/>
+        </w:rPr>
+      </w:pPr>
+      <w:r>
+        <w:rPr>
+          <w:b/>
+        </w:rPr>
+        <w:t xml:space="preserve">Note 5: e) Assess the risks to the successful completion of your research. </w:t>
+      </w:r>
+    </w:p>
+    <w:p>
+      <w:pPr>
+        <w:pStyle w:val="Normal"/>
         <w:rPr>
           <w:bCs/>
           <w:i/>
-        </w:rPr>
-      </w:pPr>
+          <w:i/>
+        </w:rPr>
+      </w:pPr>
+      <w:bookmarkStart w:id="2" w:name="__DdeLink__198_1362022435"/>
       <w:r>
         <w:rPr>
           <w:bCs/>
@@ -1074,74 +1264,83 @@
         </w:rPr>
         <w:t xml:space="preserve">This should be a general assessment of the possible risks, their likelihood, the strength of their impact and any possible mitigation strategies. Obviously not every eventuality can be considered but general risks to the successful completion of the project should be identified and considered. </w:t>
       </w:r>
-    </w:p>
-    <w:p>
-      <w:pPr>
-        <w:rPr>
-          <w:b/>
-          <w:u w:val="single"/>
-        </w:rPr>
-      </w:pPr>
-      <w:bookmarkStart w:id="1" w:name="_Toc511044365"/>
-      <w:r>
-        <w:rPr>
+      <w:bookmarkEnd w:id="2"/>
+    </w:p>
+    <w:p>
+      <w:pPr>
+        <w:pStyle w:val="Normal"/>
+        <w:rPr>
+          <w:b/>
           <w:b/>
           <w:bCs/>
         </w:rPr>
-        <w:lastRenderedPageBreak/>
-        <w:t>Appendix One - Coursework Coversheet</w:t>
-      </w:r>
-      <w:bookmarkEnd w:id="1"/>
-    </w:p>
-    <w:p>
-      <w:pPr>
-        <w:rPr>
-          <w:b/>
-        </w:rPr>
-      </w:pPr>
+      </w:pPr>
+      <w:r>
+        <w:rPr/>
+      </w:r>
+      <w:r>
+        <w:br w:type="page"/>
+      </w:r>
     </w:p>
     <w:tbl>
       <w:tblPr>
         <w:tblW w:w="9062" w:type="dxa"/>
+        <w:jc w:val="left"/>
+        <w:tblInd w:w="0" w:type="dxa"/>
         <w:tblBorders>
-          <w:top w:val="single" w:sz="8" w:space="0" w:color="auto"/>
-          <w:left w:val="single" w:sz="8" w:space="0" w:color="auto"/>
-          <w:bottom w:val="single" w:sz="8" w:space="0" w:color="auto"/>
-          <w:right w:val="single" w:sz="8" w:space="0" w:color="auto"/>
-          <w:insideH w:val="single" w:sz="6" w:space="0" w:color="auto"/>
-          <w:insideV w:val="single" w:sz="6" w:space="0" w:color="auto"/>
+          <w:top w:val="single" w:sz="8" w:space="0" w:color="000000"/>
+          <w:left w:val="single" w:sz="8" w:space="0" w:color="000000"/>
+          <w:bottom w:val="single" w:sz="6" w:space="0" w:color="000000"/>
+          <w:right w:val="single" w:sz="6" w:space="0" w:color="000000"/>
+          <w:insideH w:val="single" w:sz="6" w:space="0" w:color="000000"/>
+          <w:insideV w:val="single" w:sz="6" w:space="0" w:color="000000"/>
         </w:tblBorders>
-        <w:tblLayout w:type="fixed"/>
-        <w:tblLook w:val="04A0" w:firstRow="1" w:lastRow="0" w:firstColumn="1" w:lastColumn="0" w:noHBand="0" w:noVBand="1"/>
+        <w:tblCellMar>
+          <w:top w:w="0" w:type="dxa"/>
+          <w:left w:w="108" w:type="dxa"/>
+          <w:bottom w:w="0" w:type="dxa"/>
+          <w:right w:w="108" w:type="dxa"/>
+        </w:tblCellMar>
+        <w:tblLook w:noVBand="1" w:val="04a0" w:noHBand="0" w:lastColumn="0" w:firstColumn="1" w:lastRow="0" w:firstRow="1"/>
       </w:tblPr>
       <w:tblGrid>
-        <w:gridCol w:w="2518"/>
-        <w:gridCol w:w="3001"/>
+        <w:gridCol w:w="2517"/>
+        <w:gridCol w:w="3000"/>
+        <w:gridCol w:w="1"/>
         <w:gridCol w:w="1819"/>
         <w:gridCol w:w="1724"/>
       </w:tblGrid>
       <w:tr>
         <w:trPr>
-          <w:trHeight w:val="1230"/>
+          <w:trHeight w:val="1230" w:hRule="atLeast"/>
         </w:trPr>
         <w:tc>
           <w:tcPr>
-            <w:tcW w:w="5519" w:type="dxa"/>
-            <w:gridSpan w:val="2"/>
-            <w:shd w:val="clear" w:color="auto" w:fill="auto"/>
+            <w:tcW w:w="5518" w:type="dxa"/>
+            <w:gridSpan w:val="3"/>
+            <w:tcBorders>
+              <w:top w:val="single" w:sz="8" w:space="0" w:color="000000"/>
+              <w:left w:val="single" w:sz="8" w:space="0" w:color="000000"/>
+              <w:bottom w:val="single" w:sz="6" w:space="0" w:color="000000"/>
+              <w:right w:val="single" w:sz="6" w:space="0" w:color="000000"/>
+              <w:insideH w:val="single" w:sz="6" w:space="0" w:color="000000"/>
+              <w:insideV w:val="single" w:sz="6" w:space="0" w:color="000000"/>
+            </w:tcBorders>
+            <w:shd w:fill="auto" w:val="clear"/>
           </w:tcPr>
           <w:p>
             <w:pPr>
-              <w:rPr>
-                <w:b/>
-              </w:rPr>
-            </w:pPr>
-            <w:r>
+              <w:pStyle w:val="Normal"/>
+              <w:pageBreakBefore/>
+              <w:rPr/>
+            </w:pPr>
+            <w:r>
+              <w:rPr/>
               <w:drawing>
-                <wp:inline distT="0" distB="0" distL="0" distR="0" wp14:anchorId="0910E97B" wp14:editId="68D9BE2A">
+                <wp:inline distT="0" distB="0" distL="0" distR="12700">
                   <wp:extent cx="3365500" cy="787400"/>
-                  <wp:effectExtent l="0" t="0" r="12700" b="0"/>
-                  <wp:docPr id="10" name="Picture 10"/>
+                  <wp:effectExtent l="0" t="0" r="0" b="0"/>
+                  <wp:docPr id="2" name="Picture 10" descr=""/>
                   <wp:cNvGraphicFramePr>
                     <a:graphicFrameLocks xmlns:a="http://schemas.openxmlformats.org/drawingml/2006/main" noChangeAspect="1"/>
                   </wp:cNvGraphicFramePr>
@@ -1149,20 +1348,13 @@
                     <a:graphicData uri="http://schemas.openxmlformats.org/drawingml/2006/picture">
                       <pic:pic xmlns:pic="http://schemas.openxmlformats.org/drawingml/2006/picture">
                         <pic:nvPicPr>
-                          <pic:cNvPr id="0" name="Picture 1"/>
+                          <pic:cNvPr id="2" name="Picture 10" descr=""/>
                           <pic:cNvPicPr>
                             <a:picLocks noChangeAspect="1" noChangeArrowheads="1"/>
                           </pic:cNvPicPr>
                         </pic:nvPicPr>
                         <pic:blipFill>
-                          <a:blip r:embed="rId5">
-                            <a:extLst>
-                              <a:ext uri="{28A0092B-C50C-407E-A947-70E740481C1C}">
-                                <a14:useLocalDpi xmlns:a14="http://schemas.microsoft.com/office/drawing/2010/main" val="0"/>
-                              </a:ext>
-                            </a:extLst>
-                          </a:blip>
-                          <a:srcRect/>
+                          <a:blip r:embed="rId2"/>
                           <a:stretch>
                             <a:fillRect/>
                           </a:stretch>
@@ -1175,10 +1367,6 @@
                           <a:prstGeom prst="rect">
                             <a:avLst/>
                           </a:prstGeom>
-                          <a:noFill/>
-                          <a:ln>
-                            <a:noFill/>
-                          </a:ln>
                         </pic:spPr>
                       </pic:pic>
                     </a:graphicData>
@@ -1199,12 +1387,25 @@
           <w:tcPr>
             <w:tcW w:w="3543" w:type="dxa"/>
             <w:gridSpan w:val="2"/>
-            <w:shd w:val="clear" w:color="auto" w:fill="auto"/>
+            <w:tcBorders>
+              <w:top w:val="single" w:sz="8" w:space="0" w:color="000000"/>
+              <w:left w:val="single" w:sz="6" w:space="0" w:color="000000"/>
+              <w:bottom w:val="single" w:sz="6" w:space="0" w:color="000000"/>
+              <w:right w:val="single" w:sz="8" w:space="0" w:color="000000"/>
+              <w:insideH w:val="single" w:sz="6" w:space="0" w:color="000000"/>
+              <w:insideV w:val="single" w:sz="8" w:space="0" w:color="000000"/>
+            </w:tcBorders>
+            <w:shd w:fill="auto" w:val="clear"/>
           </w:tcPr>
           <w:p>
-            <w:r>
+            <w:pPr>
+              <w:pStyle w:val="Normal"/>
+              <w:rPr/>
+            </w:pPr>
+            <w:r>
+              <w:rPr/>
               <w:drawing>
-                <wp:anchor distT="0" distB="0" distL="114300" distR="114300" simplePos="0" relativeHeight="251661312" behindDoc="0" locked="0" layoutInCell="1" allowOverlap="1" wp14:anchorId="04615117" wp14:editId="24708E30">
+                <wp:anchor behindDoc="0" distT="0" distB="3810" distL="114300" distR="114300" simplePos="0" locked="0" layoutInCell="1" allowOverlap="1" relativeHeight="3">
                   <wp:simplePos x="0" y="0"/>
                   <wp:positionH relativeFrom="margin">
                     <wp:posOffset>600710</wp:posOffset>
@@ -1213,9 +1414,9 @@
                     <wp:posOffset>73025</wp:posOffset>
                   </wp:positionV>
                   <wp:extent cx="1663065" cy="656590"/>
-                  <wp:effectExtent l="0" t="0" r="0" b="3810"/>
+                  <wp:effectExtent l="0" t="0" r="0" b="0"/>
                   <wp:wrapSquare wrapText="bothSides"/>
-                  <wp:docPr id="11" name="Picture 11" descr="logo_black.gif"/>
+                  <wp:docPr id="3" name="Picture 11" descr="logo_black.gif"/>
                   <wp:cNvGraphicFramePr>
                     <a:graphicFrameLocks xmlns:a="http://schemas.openxmlformats.org/drawingml/2006/main" noChangeAspect="1"/>
                   </wp:cNvGraphicFramePr>
@@ -1223,20 +1424,13 @@
                     <a:graphicData uri="http://schemas.openxmlformats.org/drawingml/2006/picture">
                       <pic:pic xmlns:pic="http://schemas.openxmlformats.org/drawingml/2006/picture">
                         <pic:nvPicPr>
-                          <pic:cNvPr id="0" name="Picture 2" descr="logo_black.gif"/>
+                          <pic:cNvPr id="3" name="Picture 11" descr="logo_black.gif"/>
                           <pic:cNvPicPr>
                             <a:picLocks noChangeAspect="1" noChangeArrowheads="1"/>
                           </pic:cNvPicPr>
                         </pic:nvPicPr>
                         <pic:blipFill>
-                          <a:blip r:embed="rId6">
-                            <a:extLst>
-                              <a:ext uri="{28A0092B-C50C-407E-A947-70E740481C1C}">
-                                <a14:useLocalDpi xmlns:a14="http://schemas.microsoft.com/office/drawing/2010/main" val="0"/>
-                              </a:ext>
-                            </a:extLst>
-                          </a:blip>
-                          <a:srcRect/>
+                          <a:blip r:embed="rId3"/>
                           <a:stretch>
                             <a:fillRect/>
                           </a:stretch>
@@ -1249,20 +1443,10 @@
                           <a:prstGeom prst="rect">
                             <a:avLst/>
                           </a:prstGeom>
-                          <a:noFill/>
-                          <a:ln>
-                            <a:noFill/>
-                          </a:ln>
                         </pic:spPr>
                       </pic:pic>
                     </a:graphicData>
                   </a:graphic>
-                  <wp14:sizeRelH relativeFrom="margin">
-                    <wp14:pctWidth>0</wp14:pctWidth>
-                  </wp14:sizeRelH>
-                  <wp14:sizeRelV relativeFrom="margin">
-                    <wp14:pctHeight>0</wp14:pctHeight>
-                  </wp14:sizeRelV>
                 </wp:anchor>
               </w:drawing>
             </w:r>
@@ -1271,26 +1455,37 @@
       </w:tr>
       <w:tr>
         <w:trPr>
-          <w:trHeight w:val="621"/>
+          <w:trHeight w:val="621" w:hRule="atLeast"/>
         </w:trPr>
         <w:tc>
           <w:tcPr>
-            <w:tcW w:w="2518" w:type="dxa"/>
-            <w:shd w:val="clear" w:color="auto" w:fill="auto"/>
+            <w:tcW w:w="2517" w:type="dxa"/>
+            <w:tcBorders>
+              <w:top w:val="single" w:sz="6" w:space="0" w:color="000000"/>
+              <w:left w:val="single" w:sz="8" w:space="0" w:color="000000"/>
+              <w:bottom w:val="single" w:sz="6" w:space="0" w:color="000000"/>
+              <w:right w:val="single" w:sz="6" w:space="0" w:color="000000"/>
+              <w:insideH w:val="single" w:sz="6" w:space="0" w:color="000000"/>
+              <w:insideV w:val="single" w:sz="6" w:space="0" w:color="000000"/>
+            </w:tcBorders>
+            <w:shd w:fill="auto" w:val="clear"/>
             <w:vAlign w:val="center"/>
           </w:tcPr>
           <w:p>
             <w:pPr>
+              <w:pStyle w:val="Normal"/>
               <w:rPr>
                 <w:b/>
+                <w:b/>
               </w:rPr>
             </w:pPr>
             <w:r>
+              <w:rPr/>
               <w:drawing>
-                <wp:inline distT="0" distB="0" distL="0" distR="0" wp14:anchorId="0D0B8F13" wp14:editId="0F7C71E5">
+                <wp:inline distT="0" distB="0" distL="0" distR="0">
                   <wp:extent cx="1524000" cy="355600"/>
                   <wp:effectExtent l="0" t="0" r="0" b="0"/>
-                  <wp:docPr id="9" name="Picture 9"/>
+                  <wp:docPr id="4" name="Picture 9" descr=""/>
                   <wp:cNvGraphicFramePr>
                     <a:graphicFrameLocks xmlns:a="http://schemas.openxmlformats.org/drawingml/2006/main" noChangeAspect="1"/>
                   </wp:cNvGraphicFramePr>
@@ -1298,20 +1493,13 @@
                     <a:graphicData uri="http://schemas.openxmlformats.org/drawingml/2006/picture">
                       <pic:pic xmlns:pic="http://schemas.openxmlformats.org/drawingml/2006/picture">
                         <pic:nvPicPr>
-                          <pic:cNvPr id="0" name="Picture 1"/>
+                          <pic:cNvPr id="4" name="Picture 9" descr=""/>
                           <pic:cNvPicPr>
                             <a:picLocks noChangeAspect="1" noChangeArrowheads="1"/>
                           </pic:cNvPicPr>
                         </pic:nvPicPr>
                         <pic:blipFill>
-                          <a:blip r:embed="rId7">
-                            <a:extLst>
-                              <a:ext uri="{28A0092B-C50C-407E-A947-70E740481C1C}">
-                                <a14:useLocalDpi xmlns:a14="http://schemas.microsoft.com/office/drawing/2010/main" val="0"/>
-                              </a:ext>
-                            </a:extLst>
-                          </a:blip>
-                          <a:srcRect/>
+                          <a:blip r:embed="rId4"/>
                           <a:stretch>
                             <a:fillRect/>
                           </a:stretch>
@@ -1324,10 +1512,6 @@
                           <a:prstGeom prst="rect">
                             <a:avLst/>
                           </a:prstGeom>
-                          <a:noFill/>
-                          <a:ln>
-                            <a:noFill/>
-                          </a:ln>
                         </pic:spPr>
                       </pic:pic>
                     </a:graphicData>
@@ -1339,30 +1523,59 @@
         </w:tc>
         <w:tc>
           <w:tcPr>
-            <w:tcW w:w="3001" w:type="dxa"/>
-            <w:shd w:val="clear" w:color="auto" w:fill="auto"/>
+            <w:tcW w:w="3000" w:type="dxa"/>
+            <w:tcBorders>
+              <w:top w:val="single" w:sz="6" w:space="0" w:color="000000"/>
+              <w:left w:val="single" w:sz="6" w:space="0" w:color="000000"/>
+              <w:bottom w:val="single" w:sz="6" w:space="0" w:color="000000"/>
+              <w:right w:val="single" w:sz="6" w:space="0" w:color="000000"/>
+              <w:insideH w:val="single" w:sz="6" w:space="0" w:color="000000"/>
+              <w:insideV w:val="single" w:sz="6" w:space="0" w:color="000000"/>
+            </w:tcBorders>
+            <w:shd w:fill="auto" w:val="clear"/>
             <w:vAlign w:val="center"/>
           </w:tcPr>
-          <w:p/>
+          <w:p>
+            <w:pPr>
+              <w:pStyle w:val="Normal"/>
+              <w:rPr/>
+            </w:pPr>
+            <w:r>
+              <w:rPr/>
+              <w:t>200888140</w:t>
+            </w:r>
+          </w:p>
         </w:tc>
         <w:tc>
           <w:tcPr>
-            <w:tcW w:w="1819" w:type="dxa"/>
-            <w:shd w:val="clear" w:color="auto" w:fill="auto"/>
+            <w:tcW w:w="1820" w:type="dxa"/>
+            <w:gridSpan w:val="2"/>
+            <w:tcBorders>
+              <w:top w:val="single" w:sz="6" w:space="0" w:color="000000"/>
+              <w:left w:val="single" w:sz="6" w:space="0" w:color="000000"/>
+              <w:bottom w:val="single" w:sz="6" w:space="0" w:color="000000"/>
+              <w:right w:val="single" w:sz="6" w:space="0" w:color="000000"/>
+              <w:insideH w:val="single" w:sz="6" w:space="0" w:color="000000"/>
+              <w:insideV w:val="single" w:sz="6" w:space="0" w:color="000000"/>
+            </w:tcBorders>
+            <w:shd w:fill="auto" w:val="clear"/>
             <w:vAlign w:val="center"/>
           </w:tcPr>
           <w:p>
             <w:pPr>
+              <w:pStyle w:val="Normal"/>
               <w:rPr>
                 <w:b/>
+                <w:b/>
               </w:rPr>
             </w:pPr>
             <w:r>
+              <w:rPr/>
               <w:drawing>
-                <wp:inline distT="0" distB="0" distL="0" distR="0" wp14:anchorId="342A1531" wp14:editId="4D7BB8B7">
+                <wp:inline distT="0" distB="0" distL="0" distR="0">
                   <wp:extent cx="939800" cy="355600"/>
                   <wp:effectExtent l="0" t="0" r="0" b="0"/>
-                  <wp:docPr id="8" name="Picture 8"/>
+                  <wp:docPr id="5" name="Picture 8" descr=""/>
                   <wp:cNvGraphicFramePr>
                     <a:graphicFrameLocks xmlns:a="http://schemas.openxmlformats.org/drawingml/2006/main" noChangeAspect="1"/>
                   </wp:cNvGraphicFramePr>
@@ -1370,20 +1583,13 @@
                     <a:graphicData uri="http://schemas.openxmlformats.org/drawingml/2006/picture">
                       <pic:pic xmlns:pic="http://schemas.openxmlformats.org/drawingml/2006/picture">
                         <pic:nvPicPr>
-                          <pic:cNvPr id="0" name="Picture 1"/>
+                          <pic:cNvPr id="5" name="Picture 8" descr=""/>
                           <pic:cNvPicPr>
                             <a:picLocks noChangeAspect="1" noChangeArrowheads="1"/>
                           </pic:cNvPicPr>
                         </pic:nvPicPr>
                         <pic:blipFill>
-                          <a:blip r:embed="rId8">
-                            <a:extLst>
-                              <a:ext uri="{28A0092B-C50C-407E-A947-70E740481C1C}">
-                                <a14:useLocalDpi xmlns:a14="http://schemas.microsoft.com/office/drawing/2010/main" val="0"/>
-                              </a:ext>
-                            </a:extLst>
-                          </a:blip>
-                          <a:srcRect/>
+                          <a:blip r:embed="rId5"/>
                           <a:stretch>
                             <a:fillRect/>
                           </a:stretch>
@@ -1396,10 +1602,6 @@
                           <a:prstGeom prst="rect">
                             <a:avLst/>
                           </a:prstGeom>
-                          <a:noFill/>
-                          <a:ln>
-                            <a:noFill/>
-                          </a:ln>
                         </pic:spPr>
                       </pic:pic>
                     </a:graphicData>
@@ -1412,34 +1614,61 @@
         <w:tc>
           <w:tcPr>
             <w:tcW w:w="1724" w:type="dxa"/>
-            <w:shd w:val="clear" w:color="auto" w:fill="auto"/>
+            <w:tcBorders>
+              <w:top w:val="single" w:sz="6" w:space="0" w:color="000000"/>
+              <w:left w:val="single" w:sz="6" w:space="0" w:color="000000"/>
+              <w:bottom w:val="single" w:sz="6" w:space="0" w:color="000000"/>
+              <w:right w:val="single" w:sz="8" w:space="0" w:color="000000"/>
+              <w:insideH w:val="single" w:sz="6" w:space="0" w:color="000000"/>
+              <w:insideV w:val="single" w:sz="8" w:space="0" w:color="000000"/>
+            </w:tcBorders>
+            <w:shd w:fill="auto" w:val="clear"/>
             <w:vAlign w:val="center"/>
           </w:tcPr>
-          <w:p/>
+          <w:p>
+            <w:pPr>
+              <w:pStyle w:val="Normal"/>
+              <w:rPr/>
+            </w:pPr>
+            <w:r>
+              <w:rPr/>
+            </w:r>
+          </w:p>
         </w:tc>
       </w:tr>
       <w:tr>
         <w:trPr>
-          <w:trHeight w:val="679"/>
+          <w:trHeight w:val="679" w:hRule="atLeast"/>
         </w:trPr>
         <w:tc>
           <w:tcPr>
-            <w:tcW w:w="2518" w:type="dxa"/>
-            <w:shd w:val="clear" w:color="auto" w:fill="auto"/>
+            <w:tcW w:w="2517" w:type="dxa"/>
+            <w:tcBorders>
+              <w:top w:val="single" w:sz="6" w:space="0" w:color="000000"/>
+              <w:left w:val="single" w:sz="8" w:space="0" w:color="000000"/>
+              <w:bottom w:val="single" w:sz="6" w:space="0" w:color="000000"/>
+              <w:right w:val="single" w:sz="6" w:space="0" w:color="000000"/>
+              <w:insideH w:val="single" w:sz="6" w:space="0" w:color="000000"/>
+              <w:insideV w:val="single" w:sz="6" w:space="0" w:color="000000"/>
+            </w:tcBorders>
+            <w:shd w:fill="auto" w:val="clear"/>
             <w:vAlign w:val="center"/>
           </w:tcPr>
           <w:p>
             <w:pPr>
+              <w:pStyle w:val="Normal"/>
               <w:rPr>
                 <w:b/>
+                <w:b/>
               </w:rPr>
             </w:pPr>
             <w:r>
+              <w:rPr/>
               <w:drawing>
-                <wp:inline distT="0" distB="0" distL="0" distR="0" wp14:anchorId="1E6A1C00" wp14:editId="67C0E578">
+                <wp:inline distT="0" distB="0" distL="0" distR="0">
                   <wp:extent cx="1524000" cy="406400"/>
                   <wp:effectExtent l="0" t="0" r="0" b="0"/>
-                  <wp:docPr id="7" name="Picture 7"/>
+                  <wp:docPr id="6" name="Picture 7" descr=""/>
                   <wp:cNvGraphicFramePr>
                     <a:graphicFrameLocks xmlns:a="http://schemas.openxmlformats.org/drawingml/2006/main" noChangeAspect="1"/>
                   </wp:cNvGraphicFramePr>
@@ -1447,20 +1676,13 @@
                     <a:graphicData uri="http://schemas.openxmlformats.org/drawingml/2006/picture">
                       <pic:pic xmlns:pic="http://schemas.openxmlformats.org/drawingml/2006/picture">
                         <pic:nvPicPr>
-                          <pic:cNvPr id="0" name="Picture 1"/>
+                          <pic:cNvPr id="6" name="Picture 7" descr=""/>
                           <pic:cNvPicPr>
                             <a:picLocks noChangeAspect="1" noChangeArrowheads="1"/>
                           </pic:cNvPicPr>
                         </pic:nvPicPr>
                         <pic:blipFill>
-                          <a:blip r:embed="rId9">
-                            <a:extLst>
-                              <a:ext uri="{28A0092B-C50C-407E-A947-70E740481C1C}">
-                                <a14:useLocalDpi xmlns:a14="http://schemas.microsoft.com/office/drawing/2010/main" val="0"/>
-                              </a:ext>
-                            </a:extLst>
-                          </a:blip>
-                          <a:srcRect/>
+                          <a:blip r:embed="rId6"/>
                           <a:stretch>
                             <a:fillRect/>
                           </a:stretch>
@@ -1473,10 +1695,6 @@
                           <a:prstGeom prst="rect">
                             <a:avLst/>
                           </a:prstGeom>
-                          <a:noFill/>
-                          <a:ln>
-                            <a:noFill/>
-                          </a:ln>
                         </pic:spPr>
                       </pic:pic>
                     </a:graphicData>
@@ -1488,31 +1706,69 @@
         </w:tc>
         <w:tc>
           <w:tcPr>
-            <w:tcW w:w="3001" w:type="dxa"/>
-            <w:shd w:val="clear" w:color="auto" w:fill="auto"/>
+            <w:tcW w:w="3000" w:type="dxa"/>
+            <w:tcBorders>
+              <w:top w:val="single" w:sz="6" w:space="0" w:color="000000"/>
+              <w:left w:val="single" w:sz="6" w:space="0" w:color="000000"/>
+              <w:bottom w:val="single" w:sz="6" w:space="0" w:color="000000"/>
+              <w:right w:val="single" w:sz="6" w:space="0" w:color="000000"/>
+              <w:insideH w:val="single" w:sz="6" w:space="0" w:color="000000"/>
+              <w:insideV w:val="single" w:sz="6" w:space="0" w:color="000000"/>
+            </w:tcBorders>
+            <w:shd w:fill="auto" w:val="clear"/>
           </w:tcPr>
-          <w:p/>
+          <w:p>
+            <w:pPr>
+              <w:pStyle w:val="Normal"/>
+              <w:rPr/>
+            </w:pPr>
+            <w:r>
+              <w:rPr/>
+              <w:t>GEOG5099M</w:t>
+            </w:r>
+          </w:p>
         </w:tc>
         <w:tc>
           <w:tcPr>
-            <w:tcW w:w="1819" w:type="dxa"/>
+            <w:tcW w:w="1820" w:type="dxa"/>
+            <w:gridSpan w:val="2"/>
             <w:vMerge w:val="restart"/>
-            <w:shd w:val="clear" w:color="auto" w:fill="auto"/>
+            <w:tcBorders>
+              <w:top w:val="single" w:sz="6" w:space="0" w:color="000000"/>
+              <w:left w:val="single" w:sz="6" w:space="0" w:color="000000"/>
+              <w:bottom w:val="single" w:sz="6" w:space="0" w:color="000000"/>
+              <w:right w:val="single" w:sz="6" w:space="0" w:color="000000"/>
+              <w:insideH w:val="single" w:sz="6" w:space="0" w:color="000000"/>
+              <w:insideV w:val="single" w:sz="6" w:space="0" w:color="000000"/>
+            </w:tcBorders>
+            <w:shd w:fill="auto" w:val="clear"/>
           </w:tcPr>
           <w:p>
             <w:pPr>
+              <w:pStyle w:val="Normal"/>
+              <w:rPr>
+                <w:b/>
+                <w:b/>
+              </w:rPr>
+            </w:pPr>
+            <w:r>
               <w:rPr>
                 <w:b/>
               </w:rPr>
-            </w:pPr>
-          </w:p>
-          <w:p>
-            <w:r>
+            </w:r>
+          </w:p>
+          <w:p>
+            <w:pPr>
+              <w:pStyle w:val="Normal"/>
+              <w:rPr/>
+            </w:pPr>
+            <w:r>
+              <w:rPr/>
               <w:drawing>
-                <wp:inline distT="0" distB="0" distL="0" distR="0" wp14:anchorId="6E3012A5" wp14:editId="45482CEA">
+                <wp:inline distT="0" distB="12700" distL="0" distR="0">
                   <wp:extent cx="939800" cy="1028700"/>
-                  <wp:effectExtent l="0" t="0" r="0" b="12700"/>
-                  <wp:docPr id="6" name="Picture 6"/>
+                  <wp:effectExtent l="0" t="0" r="0" b="0"/>
+                  <wp:docPr id="7" name="Picture 6" descr=""/>
                   <wp:cNvGraphicFramePr>
                     <a:graphicFrameLocks xmlns:a="http://schemas.openxmlformats.org/drawingml/2006/main" noChangeAspect="1"/>
                   </wp:cNvGraphicFramePr>
@@ -1520,20 +1776,13 @@
                     <a:graphicData uri="http://schemas.openxmlformats.org/drawingml/2006/picture">
                       <pic:pic xmlns:pic="http://schemas.openxmlformats.org/drawingml/2006/picture">
                         <pic:nvPicPr>
-                          <pic:cNvPr id="0" name="Picture 1"/>
+                          <pic:cNvPr id="7" name="Picture 6" descr=""/>
                           <pic:cNvPicPr>
                             <a:picLocks noChangeAspect="1" noChangeArrowheads="1"/>
                           </pic:cNvPicPr>
                         </pic:nvPicPr>
                         <pic:blipFill>
-                          <a:blip r:embed="rId10">
-                            <a:extLst>
-                              <a:ext uri="{28A0092B-C50C-407E-A947-70E740481C1C}">
-                                <a14:useLocalDpi xmlns:a14="http://schemas.microsoft.com/office/drawing/2010/main" val="0"/>
-                              </a:ext>
-                            </a:extLst>
-                          </a:blip>
-                          <a:srcRect/>
+                          <a:blip r:embed="rId7"/>
                           <a:stretch>
                             <a:fillRect/>
                           </a:stretch>
@@ -1546,10 +1795,6 @@
                           <a:prstGeom prst="rect">
                             <a:avLst/>
                           </a:prstGeom>
-                          <a:noFill/>
-                          <a:ln>
-                            <a:noFill/>
-                          </a:ln>
                         </pic:spPr>
                       </pic:pic>
                     </a:graphicData>
@@ -1563,33 +1808,60 @@
           <w:tcPr>
             <w:tcW w:w="1724" w:type="dxa"/>
             <w:vMerge w:val="restart"/>
-            <w:shd w:val="clear" w:color="auto" w:fill="auto"/>
+            <w:tcBorders>
+              <w:top w:val="single" w:sz="6" w:space="0" w:color="000000"/>
+              <w:left w:val="single" w:sz="6" w:space="0" w:color="000000"/>
+              <w:bottom w:val="single" w:sz="6" w:space="0" w:color="000000"/>
+              <w:right w:val="single" w:sz="8" w:space="0" w:color="000000"/>
+              <w:insideH w:val="single" w:sz="6" w:space="0" w:color="000000"/>
+              <w:insideV w:val="single" w:sz="8" w:space="0" w:color="000000"/>
+            </w:tcBorders>
+            <w:shd w:fill="auto" w:val="clear"/>
           </w:tcPr>
-          <w:p/>
+          <w:p>
+            <w:pPr>
+              <w:pStyle w:val="Normal"/>
+              <w:rPr/>
+            </w:pPr>
+            <w:r>
+              <w:rPr/>
+            </w:r>
+          </w:p>
         </w:tc>
       </w:tr>
       <w:tr>
         <w:trPr>
-          <w:trHeight w:val="581"/>
+          <w:trHeight w:val="581" w:hRule="atLeast"/>
         </w:trPr>
         <w:tc>
           <w:tcPr>
-            <w:tcW w:w="2518" w:type="dxa"/>
-            <w:shd w:val="clear" w:color="auto" w:fill="auto"/>
+            <w:tcW w:w="2517" w:type="dxa"/>
+            <w:tcBorders>
+              <w:top w:val="single" w:sz="6" w:space="0" w:color="000000"/>
+              <w:left w:val="single" w:sz="8" w:space="0" w:color="000000"/>
+              <w:bottom w:val="single" w:sz="6" w:space="0" w:color="000000"/>
+              <w:right w:val="single" w:sz="6" w:space="0" w:color="000000"/>
+              <w:insideH w:val="single" w:sz="6" w:space="0" w:color="000000"/>
+              <w:insideV w:val="single" w:sz="6" w:space="0" w:color="000000"/>
+            </w:tcBorders>
+            <w:shd w:fill="auto" w:val="clear"/>
             <w:vAlign w:val="center"/>
           </w:tcPr>
           <w:p>
             <w:pPr>
+              <w:pStyle w:val="Normal"/>
               <w:rPr>
                 <w:b/>
+                <w:b/>
               </w:rPr>
             </w:pPr>
             <w:r>
+              <w:rPr/>
               <w:drawing>
-                <wp:inline distT="0" distB="0" distL="0" distR="0" wp14:anchorId="7CEFF947" wp14:editId="1D3B04B1">
+                <wp:inline distT="0" distB="0" distL="0" distR="0">
                   <wp:extent cx="1524000" cy="330200"/>
                   <wp:effectExtent l="0" t="0" r="0" b="0"/>
-                  <wp:docPr id="5" name="Picture 5"/>
+                  <wp:docPr id="8" name="Picture 5" descr=""/>
                   <wp:cNvGraphicFramePr>
                     <a:graphicFrameLocks xmlns:a="http://schemas.openxmlformats.org/drawingml/2006/main" noChangeAspect="1"/>
                   </wp:cNvGraphicFramePr>
@@ -1597,20 +1869,13 @@
                     <a:graphicData uri="http://schemas.openxmlformats.org/drawingml/2006/picture">
                       <pic:pic xmlns:pic="http://schemas.openxmlformats.org/drawingml/2006/picture">
                         <pic:nvPicPr>
-                          <pic:cNvPr id="0" name="Picture 1"/>
+                          <pic:cNvPr id="8" name="Picture 5" descr=""/>
                           <pic:cNvPicPr>
                             <a:picLocks noChangeAspect="1" noChangeArrowheads="1"/>
                           </pic:cNvPicPr>
                         </pic:nvPicPr>
                         <pic:blipFill>
-                          <a:blip r:embed="rId11">
-                            <a:extLst>
-                              <a:ext uri="{28A0092B-C50C-407E-A947-70E740481C1C}">
-                                <a14:useLocalDpi xmlns:a14="http://schemas.microsoft.com/office/drawing/2010/main" val="0"/>
-                              </a:ext>
-                            </a:extLst>
-                          </a:blip>
-                          <a:srcRect/>
+                          <a:blip r:embed="rId8"/>
                           <a:stretch>
                             <a:fillRect/>
                           </a:stretch>
@@ -1623,10 +1888,6 @@
                           <a:prstGeom prst="rect">
                             <a:avLst/>
                           </a:prstGeom>
-                          <a:noFill/>
-                          <a:ln>
-                            <a:noFill/>
-                          </a:ln>
                         </pic:spPr>
                       </pic:pic>
                     </a:graphicData>
@@ -1638,50 +1899,111 @@
         </w:tc>
         <w:tc>
           <w:tcPr>
-            <w:tcW w:w="3001" w:type="dxa"/>
-            <w:shd w:val="clear" w:color="auto" w:fill="auto"/>
+            <w:tcW w:w="3000" w:type="dxa"/>
+            <w:tcBorders>
+              <w:top w:val="single" w:sz="6" w:space="0" w:color="000000"/>
+              <w:left w:val="single" w:sz="6" w:space="0" w:color="000000"/>
+              <w:bottom w:val="single" w:sz="6" w:space="0" w:color="000000"/>
+              <w:right w:val="single" w:sz="6" w:space="0" w:color="000000"/>
+              <w:insideH w:val="single" w:sz="6" w:space="0" w:color="000000"/>
+              <w:insideV w:val="single" w:sz="6" w:space="0" w:color="000000"/>
+            </w:tcBorders>
+            <w:shd w:fill="auto" w:val="clear"/>
           </w:tcPr>
-          <w:p/>
+          <w:p>
+            <w:pPr>
+              <w:pStyle w:val="Normal"/>
+              <w:rPr/>
+            </w:pPr>
+            <w:r>
+              <w:rPr/>
+              <w:t>Research Proposal</w:t>
+            </w:r>
+          </w:p>
         </w:tc>
         <w:tc>
           <w:tcPr>
-            <w:tcW w:w="1819" w:type="dxa"/>
-            <w:vMerge/>
-            <w:shd w:val="clear" w:color="auto" w:fill="auto"/>
+            <w:tcW w:w="1820" w:type="dxa"/>
+            <w:gridSpan w:val="2"/>
+            <w:vMerge w:val="continue"/>
+            <w:tcBorders>
+              <w:top w:val="single" w:sz="6" w:space="0" w:color="000000"/>
+              <w:left w:val="single" w:sz="6" w:space="0" w:color="000000"/>
+              <w:bottom w:val="single" w:sz="6" w:space="0" w:color="000000"/>
+              <w:right w:val="single" w:sz="6" w:space="0" w:color="000000"/>
+              <w:insideH w:val="single" w:sz="6" w:space="0" w:color="000000"/>
+              <w:insideV w:val="single" w:sz="6" w:space="0" w:color="000000"/>
+            </w:tcBorders>
+            <w:shd w:fill="auto" w:val="clear"/>
           </w:tcPr>
-          <w:p/>
+          <w:p>
+            <w:pPr>
+              <w:pStyle w:val="Normal"/>
+              <w:rPr/>
+            </w:pPr>
+            <w:r>
+              <w:rPr/>
+            </w:r>
+          </w:p>
         </w:tc>
         <w:tc>
           <w:tcPr>
             <w:tcW w:w="1724" w:type="dxa"/>
-            <w:vMerge/>
-            <w:shd w:val="clear" w:color="auto" w:fill="auto"/>
+            <w:vMerge w:val="continue"/>
+            <w:tcBorders>
+              <w:top w:val="single" w:sz="6" w:space="0" w:color="000000"/>
+              <w:left w:val="single" w:sz="6" w:space="0" w:color="000000"/>
+              <w:bottom w:val="single" w:sz="6" w:space="0" w:color="000000"/>
+              <w:right w:val="single" w:sz="8" w:space="0" w:color="000000"/>
+              <w:insideH w:val="single" w:sz="6" w:space="0" w:color="000000"/>
+              <w:insideV w:val="single" w:sz="8" w:space="0" w:color="000000"/>
+            </w:tcBorders>
+            <w:shd w:fill="auto" w:val="clear"/>
           </w:tcPr>
-          <w:p/>
+          <w:p>
+            <w:pPr>
+              <w:pStyle w:val="Normal"/>
+              <w:rPr/>
+            </w:pPr>
+            <w:r>
+              <w:rPr/>
+            </w:r>
+          </w:p>
         </w:tc>
       </w:tr>
       <w:tr>
         <w:trPr>
-          <w:trHeight w:val="547"/>
+          <w:trHeight w:val="547" w:hRule="atLeast"/>
         </w:trPr>
         <w:tc>
           <w:tcPr>
-            <w:tcW w:w="2518" w:type="dxa"/>
-            <w:shd w:val="clear" w:color="auto" w:fill="auto"/>
+            <w:tcW w:w="2517" w:type="dxa"/>
+            <w:tcBorders>
+              <w:top w:val="single" w:sz="6" w:space="0" w:color="000000"/>
+              <w:left w:val="single" w:sz="8" w:space="0" w:color="000000"/>
+              <w:bottom w:val="single" w:sz="8" w:space="0" w:color="000000"/>
+              <w:right w:val="single" w:sz="6" w:space="0" w:color="000000"/>
+              <w:insideH w:val="single" w:sz="8" w:space="0" w:color="000000"/>
+              <w:insideV w:val="single" w:sz="6" w:space="0" w:color="000000"/>
+            </w:tcBorders>
+            <w:shd w:fill="auto" w:val="clear"/>
             <w:vAlign w:val="center"/>
           </w:tcPr>
           <w:p>
             <w:pPr>
+              <w:pStyle w:val="Normal"/>
               <w:rPr>
                 <w:b/>
+                <w:b/>
               </w:rPr>
             </w:pPr>
             <w:r>
+              <w:rPr/>
               <w:drawing>
-                <wp:inline distT="0" distB="0" distL="0" distR="0" wp14:anchorId="7C2FC35A" wp14:editId="4F6657B8">
+                <wp:inline distT="0" distB="12700" distL="0" distR="0">
                   <wp:extent cx="1524000" cy="317500"/>
-                  <wp:effectExtent l="0" t="0" r="0" b="12700"/>
-                  <wp:docPr id="14" name="Picture 14"/>
+                  <wp:effectExtent l="0" t="0" r="0" b="0"/>
+                  <wp:docPr id="9" name="Picture 14" descr=""/>
                   <wp:cNvGraphicFramePr>
                     <a:graphicFrameLocks xmlns:a="http://schemas.openxmlformats.org/drawingml/2006/main" noChangeAspect="1"/>
                   </wp:cNvGraphicFramePr>
@@ -1689,20 +2011,13 @@
                     <a:graphicData uri="http://schemas.openxmlformats.org/drawingml/2006/picture">
                       <pic:pic xmlns:pic="http://schemas.openxmlformats.org/drawingml/2006/picture">
                         <pic:nvPicPr>
-                          <pic:cNvPr id="0" name="Picture 1"/>
+                          <pic:cNvPr id="9" name="Picture 14" descr=""/>
                           <pic:cNvPicPr>
                             <a:picLocks noChangeAspect="1" noChangeArrowheads="1"/>
                           </pic:cNvPicPr>
                         </pic:nvPicPr>
                         <pic:blipFill>
-                          <a:blip r:embed="rId12">
-                            <a:extLst>
-                              <a:ext uri="{28A0092B-C50C-407E-A947-70E740481C1C}">
-                                <a14:useLocalDpi xmlns:a14="http://schemas.microsoft.com/office/drawing/2010/main" val="0"/>
-                              </a:ext>
-                            </a:extLst>
-                          </a:blip>
-                          <a:srcRect/>
+                          <a:blip r:embed="rId9"/>
                           <a:stretch>
                             <a:fillRect/>
                           </a:stretch>
@@ -1715,10 +2030,6 @@
                           <a:prstGeom prst="rect">
                             <a:avLst/>
                           </a:prstGeom>
-                          <a:noFill/>
-                          <a:ln>
-                            <a:noFill/>
-                          </a:ln>
                         </pic:spPr>
                       </pic:pic>
                     </a:graphicData>
@@ -1730,73 +2041,148 @@
         </w:tc>
         <w:tc>
           <w:tcPr>
-            <w:tcW w:w="3001" w:type="dxa"/>
-            <w:shd w:val="clear" w:color="auto" w:fill="auto"/>
+            <w:tcW w:w="3000" w:type="dxa"/>
+            <w:tcBorders>
+              <w:top w:val="single" w:sz="6" w:space="0" w:color="000000"/>
+              <w:left w:val="single" w:sz="6" w:space="0" w:color="000000"/>
+              <w:bottom w:val="single" w:sz="8" w:space="0" w:color="000000"/>
+              <w:right w:val="single" w:sz="6" w:space="0" w:color="000000"/>
+              <w:insideH w:val="single" w:sz="8" w:space="0" w:color="000000"/>
+              <w:insideV w:val="single" w:sz="6" w:space="0" w:color="000000"/>
+            </w:tcBorders>
+            <w:shd w:fill="auto" w:val="clear"/>
           </w:tcPr>
-          <w:p/>
+          <w:p>
+            <w:pPr>
+              <w:pStyle w:val="Normal"/>
+              <w:rPr/>
+            </w:pPr>
+            <w:r>
+              <w:rPr/>
+            </w:r>
+          </w:p>
         </w:tc>
         <w:tc>
           <w:tcPr>
-            <w:tcW w:w="1819" w:type="dxa"/>
-            <w:vMerge/>
-            <w:shd w:val="clear" w:color="auto" w:fill="auto"/>
+            <w:tcW w:w="1820" w:type="dxa"/>
+            <w:gridSpan w:val="2"/>
+            <w:vMerge w:val="continue"/>
+            <w:tcBorders>
+              <w:top w:val="single" w:sz="6" w:space="0" w:color="000000"/>
+              <w:left w:val="single" w:sz="6" w:space="0" w:color="000000"/>
+              <w:bottom w:val="single" w:sz="8" w:space="0" w:color="000000"/>
+              <w:right w:val="single" w:sz="6" w:space="0" w:color="000000"/>
+              <w:insideH w:val="single" w:sz="8" w:space="0" w:color="000000"/>
+              <w:insideV w:val="single" w:sz="6" w:space="0" w:color="000000"/>
+            </w:tcBorders>
+            <w:shd w:fill="auto" w:val="clear"/>
           </w:tcPr>
           <w:p>
             <w:pPr>
+              <w:pStyle w:val="Normal"/>
+              <w:rPr>
+                <w:b/>
+                <w:b/>
+              </w:rPr>
+            </w:pPr>
+            <w:r>
               <w:rPr>
                 <w:b/>
               </w:rPr>
-            </w:pPr>
+            </w:r>
           </w:p>
         </w:tc>
         <w:tc>
           <w:tcPr>
             <w:tcW w:w="1724" w:type="dxa"/>
-            <w:vMerge/>
-            <w:shd w:val="clear" w:color="auto" w:fill="auto"/>
+            <w:vMerge w:val="continue"/>
+            <w:tcBorders>
+              <w:top w:val="single" w:sz="6" w:space="0" w:color="000000"/>
+              <w:left w:val="single" w:sz="6" w:space="0" w:color="000000"/>
+              <w:bottom w:val="single" w:sz="8" w:space="0" w:color="000000"/>
+              <w:right w:val="single" w:sz="8" w:space="0" w:color="000000"/>
+              <w:insideH w:val="single" w:sz="8" w:space="0" w:color="000000"/>
+              <w:insideV w:val="single" w:sz="8" w:space="0" w:color="000000"/>
+            </w:tcBorders>
+            <w:shd w:fill="auto" w:val="clear"/>
           </w:tcPr>
-          <w:p/>
+          <w:p>
+            <w:pPr>
+              <w:pStyle w:val="Normal"/>
+              <w:rPr/>
+            </w:pPr>
+            <w:r>
+              <w:rPr/>
+            </w:r>
+          </w:p>
         </w:tc>
       </w:tr>
     </w:tbl>
-    <w:p/>
+    <w:p>
+      <w:pPr>
+        <w:pStyle w:val="Normal"/>
+        <w:rPr/>
+      </w:pPr>
+      <w:r>
+        <w:rPr/>
+      </w:r>
+    </w:p>
     <w:tbl>
       <w:tblPr>
-        <w:tblW w:w="0" w:type="auto"/>
+        <w:tblW w:w="9010" w:type="dxa"/>
+        <w:jc w:val="left"/>
+        <w:tblInd w:w="0" w:type="dxa"/>
         <w:tblBorders>
-          <w:top w:val="single" w:sz="4" w:space="0" w:color="auto"/>
-          <w:left w:val="single" w:sz="4" w:space="0" w:color="auto"/>
-          <w:bottom w:val="single" w:sz="4" w:space="0" w:color="auto"/>
-          <w:right w:val="single" w:sz="4" w:space="0" w:color="auto"/>
-          <w:insideH w:val="single" w:sz="6" w:space="0" w:color="auto"/>
-          <w:insideV w:val="single" w:sz="6" w:space="0" w:color="auto"/>
+          <w:top w:val="single" w:sz="4" w:space="0" w:color="000000"/>
+          <w:left w:val="single" w:sz="4" w:space="0" w:color="000000"/>
+          <w:bottom w:val="single" w:sz="6" w:space="0" w:color="000000"/>
+          <w:right w:val="single" w:sz="6" w:space="0" w:color="000000"/>
+          <w:insideH w:val="single" w:sz="6" w:space="0" w:color="000000"/>
+          <w:insideV w:val="single" w:sz="6" w:space="0" w:color="000000"/>
         </w:tblBorders>
-        <w:tblLook w:val="04A0" w:firstRow="1" w:lastRow="0" w:firstColumn="1" w:lastColumn="0" w:noHBand="0" w:noVBand="1"/>
+        <w:tblCellMar>
+          <w:top w:w="0" w:type="dxa"/>
+          <w:left w:w="108" w:type="dxa"/>
+          <w:bottom w:w="0" w:type="dxa"/>
+          <w:right w:w="108" w:type="dxa"/>
+        </w:tblCellMar>
+        <w:tblLook w:noVBand="1" w:val="04a0" w:noHBand="0" w:lastColumn="0" w:firstColumn="1" w:lastRow="0" w:firstRow="1"/>
       </w:tblPr>
       <w:tblGrid>
         <w:gridCol w:w="9010"/>
       </w:tblGrid>
       <w:tr>
         <w:trPr>
-          <w:trHeight w:val="367"/>
+          <w:trHeight w:val="367" w:hRule="atLeast"/>
         </w:trPr>
         <w:tc>
           <w:tcPr>
-            <w:tcW w:w="8359" w:type="dxa"/>
-            <w:shd w:val="clear" w:color="auto" w:fill="auto"/>
+            <w:tcW w:w="9010" w:type="dxa"/>
+            <w:tcBorders>
+              <w:top w:val="single" w:sz="4" w:space="0" w:color="000000"/>
+              <w:left w:val="single" w:sz="4" w:space="0" w:color="000000"/>
+              <w:bottom w:val="single" w:sz="6" w:space="0" w:color="000000"/>
+              <w:right w:val="single" w:sz="6" w:space="0" w:color="000000"/>
+              <w:insideH w:val="single" w:sz="6" w:space="0" w:color="000000"/>
+              <w:insideV w:val="single" w:sz="6" w:space="0" w:color="000000"/>
+            </w:tcBorders>
+            <w:shd w:fill="auto" w:val="clear"/>
           </w:tcPr>
           <w:p>
             <w:pPr>
+              <w:pStyle w:val="Normal"/>
               <w:rPr>
                 <w:b/>
+                <w:b/>
               </w:rPr>
             </w:pPr>
             <w:r>
+              <w:rPr/>
               <w:drawing>
-                <wp:inline distT="0" distB="0" distL="0" distR="0" wp14:anchorId="244009C8" wp14:editId="47C412A0">
+                <wp:inline distT="0" distB="12700" distL="0" distR="12700">
                   <wp:extent cx="5753100" cy="215900"/>
-                  <wp:effectExtent l="0" t="0" r="12700" b="12700"/>
-                  <wp:docPr id="3" name="Picture 3"/>
+                  <wp:effectExtent l="0" t="0" r="0" b="0"/>
+                  <wp:docPr id="10" name="Picture 3" descr=""/>
                   <wp:cNvGraphicFramePr>
                     <a:graphicFrameLocks xmlns:a="http://schemas.openxmlformats.org/drawingml/2006/main" noChangeAspect="1"/>
                   </wp:cNvGraphicFramePr>
@@ -1804,20 +2190,13 @@
                     <a:graphicData uri="http://schemas.openxmlformats.org/drawingml/2006/picture">
                       <pic:pic xmlns:pic="http://schemas.openxmlformats.org/drawingml/2006/picture">
                         <pic:nvPicPr>
-                          <pic:cNvPr id="0" name="Picture 1"/>
+                          <pic:cNvPr id="10" name="Picture 3" descr=""/>
                           <pic:cNvPicPr>
                             <a:picLocks noChangeAspect="1" noChangeArrowheads="1"/>
                           </pic:cNvPicPr>
                         </pic:nvPicPr>
                         <pic:blipFill>
-                          <a:blip r:embed="rId13">
-                            <a:extLst>
-                              <a:ext uri="{28A0092B-C50C-407E-A947-70E740481C1C}">
-                                <a14:useLocalDpi xmlns:a14="http://schemas.microsoft.com/office/drawing/2010/main" val="0"/>
-                              </a:ext>
-                            </a:extLst>
-                          </a:blip>
-                          <a:srcRect/>
+                          <a:blip r:embed="rId10"/>
                           <a:stretch>
                             <a:fillRect/>
                           </a:stretch>
@@ -1830,10 +2209,6 @@
                           <a:prstGeom prst="rect">
                             <a:avLst/>
                           </a:prstGeom>
-                          <a:noFill/>
-                          <a:ln>
-                            <a:noFill/>
-                          </a:ln>
                         </pic:spPr>
                       </pic:pic>
                     </a:graphicData>
@@ -1846,15 +2221,28 @@
       </w:tr>
       <w:tr>
         <w:trPr>
-          <w:trHeight w:val="567"/>
+          <w:trHeight w:val="567" w:hRule="atLeast"/>
         </w:trPr>
         <w:tc>
           <w:tcPr>
-            <w:tcW w:w="8359" w:type="dxa"/>
-            <w:shd w:val="clear" w:color="auto" w:fill="auto"/>
+            <w:tcW w:w="9010" w:type="dxa"/>
+            <w:tcBorders>
+              <w:top w:val="single" w:sz="6" w:space="0" w:color="000000"/>
+              <w:left w:val="single" w:sz="4" w:space="0" w:color="000000"/>
+              <w:bottom w:val="single" w:sz="6" w:space="0" w:color="000000"/>
+              <w:right w:val="single" w:sz="6" w:space="0" w:color="000000"/>
+              <w:insideH w:val="single" w:sz="6" w:space="0" w:color="000000"/>
+              <w:insideV w:val="single" w:sz="6" w:space="0" w:color="000000"/>
+            </w:tcBorders>
+            <w:shd w:fill="auto" w:val="clear"/>
           </w:tcPr>
           <w:p>
-            <w:r>
+            <w:pPr>
+              <w:pStyle w:val="Normal"/>
+              <w:rPr/>
+            </w:pPr>
+            <w:r>
+              <w:rPr/>
               <w:t>1.</w:t>
             </w:r>
           </w:p>
@@ -1862,15 +2250,28 @@
       </w:tr>
       <w:tr>
         <w:trPr>
-          <w:trHeight w:val="567"/>
+          <w:trHeight w:val="567" w:hRule="atLeast"/>
         </w:trPr>
         <w:tc>
           <w:tcPr>
-            <w:tcW w:w="8359" w:type="dxa"/>
-            <w:shd w:val="clear" w:color="auto" w:fill="auto"/>
+            <w:tcW w:w="9010" w:type="dxa"/>
+            <w:tcBorders>
+              <w:top w:val="single" w:sz="6" w:space="0" w:color="000000"/>
+              <w:left w:val="single" w:sz="4" w:space="0" w:color="000000"/>
+              <w:bottom w:val="single" w:sz="6" w:space="0" w:color="000000"/>
+              <w:right w:val="single" w:sz="6" w:space="0" w:color="000000"/>
+              <w:insideH w:val="single" w:sz="6" w:space="0" w:color="000000"/>
+              <w:insideV w:val="single" w:sz="6" w:space="0" w:color="000000"/>
+            </w:tcBorders>
+            <w:shd w:fill="auto" w:val="clear"/>
           </w:tcPr>
           <w:p>
-            <w:r>
+            <w:pPr>
+              <w:pStyle w:val="Normal"/>
+              <w:rPr/>
+            </w:pPr>
+            <w:r>
+              <w:rPr/>
               <w:t>2.</w:t>
             </w:r>
           </w:p>
@@ -1878,60 +2279,99 @@
       </w:tr>
       <w:tr>
         <w:trPr>
-          <w:trHeight w:val="567"/>
+          <w:trHeight w:val="567" w:hRule="atLeast"/>
         </w:trPr>
         <w:tc>
           <w:tcPr>
-            <w:tcW w:w="8359" w:type="dxa"/>
-            <w:shd w:val="clear" w:color="auto" w:fill="auto"/>
+            <w:tcW w:w="9010" w:type="dxa"/>
+            <w:tcBorders>
+              <w:top w:val="single" w:sz="6" w:space="0" w:color="000000"/>
+              <w:left w:val="single" w:sz="4" w:space="0" w:color="000000"/>
+              <w:bottom w:val="single" w:sz="4" w:space="0" w:color="000000"/>
+              <w:right w:val="single" w:sz="6" w:space="0" w:color="000000"/>
+              <w:insideH w:val="single" w:sz="4" w:space="0" w:color="000000"/>
+              <w:insideV w:val="single" w:sz="6" w:space="0" w:color="000000"/>
+            </w:tcBorders>
+            <w:shd w:fill="auto" w:val="clear"/>
           </w:tcPr>
           <w:p>
-            <w:r>
+            <w:pPr>
+              <w:pStyle w:val="Normal"/>
+              <w:rPr/>
+            </w:pPr>
+            <w:r>
+              <w:rPr/>
               <w:t>3.</w:t>
             </w:r>
           </w:p>
         </w:tc>
       </w:tr>
     </w:tbl>
-    <w:p/>
+    <w:p>
+      <w:pPr>
+        <w:pStyle w:val="Normal"/>
+        <w:rPr/>
+      </w:pPr>
+      <w:r>
+        <w:rPr/>
+      </w:r>
+    </w:p>
     <w:tbl>
       <w:tblPr>
         <w:tblW w:w="9015" w:type="dxa"/>
+        <w:jc w:val="left"/>
+        <w:tblInd w:w="0" w:type="dxa"/>
         <w:tblBorders>
-          <w:top w:val="single" w:sz="4" w:space="0" w:color="auto"/>
-          <w:left w:val="single" w:sz="4" w:space="0" w:color="auto"/>
-          <w:bottom w:val="single" w:sz="4" w:space="0" w:color="auto"/>
-          <w:right w:val="single" w:sz="4" w:space="0" w:color="auto"/>
-          <w:insideH w:val="single" w:sz="4" w:space="0" w:color="auto"/>
-          <w:insideV w:val="single" w:sz="4" w:space="0" w:color="auto"/>
+          <w:top w:val="single" w:sz="4" w:space="0" w:color="000000"/>
+          <w:left w:val="single" w:sz="4" w:space="0" w:color="000000"/>
+          <w:bottom w:val="single" w:sz="4" w:space="0" w:color="000000"/>
+          <w:right w:val="single" w:sz="4" w:space="0" w:color="000000"/>
+          <w:insideH w:val="single" w:sz="4" w:space="0" w:color="000000"/>
+          <w:insideV w:val="single" w:sz="4" w:space="0" w:color="000000"/>
         </w:tblBorders>
-        <w:tblLayout w:type="fixed"/>
-        <w:tblLook w:val="04A0" w:firstRow="1" w:lastRow="0" w:firstColumn="1" w:lastColumn="0" w:noHBand="0" w:noVBand="1"/>
+        <w:tblCellMar>
+          <w:top w:w="0" w:type="dxa"/>
+          <w:left w:w="108" w:type="dxa"/>
+          <w:bottom w:w="0" w:type="dxa"/>
+          <w:right w:w="108" w:type="dxa"/>
+        </w:tblCellMar>
+        <w:tblLook w:noVBand="1" w:val="04a0" w:noHBand="0" w:lastColumn="0" w:firstColumn="1" w:lastRow="0" w:firstRow="1"/>
       </w:tblPr>
       <w:tblGrid>
         <w:gridCol w:w="9015"/>
       </w:tblGrid>
       <w:tr>
         <w:trPr>
-          <w:trHeight w:val="380"/>
+          <w:trHeight w:val="380" w:hRule="atLeast"/>
         </w:trPr>
         <w:tc>
           <w:tcPr>
             <w:tcW w:w="9015" w:type="dxa"/>
-            <w:shd w:val="clear" w:color="auto" w:fill="auto"/>
+            <w:tcBorders>
+              <w:top w:val="single" w:sz="4" w:space="0" w:color="000000"/>
+              <w:left w:val="single" w:sz="4" w:space="0" w:color="000000"/>
+              <w:bottom w:val="single" w:sz="4" w:space="0" w:color="000000"/>
+              <w:right w:val="single" w:sz="4" w:space="0" w:color="000000"/>
+              <w:insideH w:val="single" w:sz="4" w:space="0" w:color="000000"/>
+              <w:insideV w:val="single" w:sz="4" w:space="0" w:color="000000"/>
+            </w:tcBorders>
+            <w:shd w:fill="auto" w:val="clear"/>
           </w:tcPr>
           <w:p>
             <w:pPr>
+              <w:pStyle w:val="Normal"/>
               <w:rPr>
                 <w:b/>
+                <w:b/>
               </w:rPr>
             </w:pPr>
             <w:r>
+              <w:rPr/>
               <w:drawing>
-                <wp:inline distT="0" distB="0" distL="0" distR="0" wp14:anchorId="480B5D37" wp14:editId="7703DFB1">
+                <wp:inline distT="0" distB="0" distL="0" distR="0">
                   <wp:extent cx="5765800" cy="228600"/>
                   <wp:effectExtent l="0" t="0" r="0" b="0"/>
-                  <wp:docPr id="2" name="Picture 2"/>
+                  <wp:docPr id="11" name="Picture 2" descr=""/>
                   <wp:cNvGraphicFramePr>
                     <a:graphicFrameLocks xmlns:a="http://schemas.openxmlformats.org/drawingml/2006/main" noChangeAspect="1"/>
                   </wp:cNvGraphicFramePr>
@@ -1939,20 +2379,13 @@
                     <a:graphicData uri="http://schemas.openxmlformats.org/drawingml/2006/picture">
                       <pic:pic xmlns:pic="http://schemas.openxmlformats.org/drawingml/2006/picture">
                         <pic:nvPicPr>
-                          <pic:cNvPr id="0" name="Picture 1"/>
+                          <pic:cNvPr id="11" name="Picture 2" descr=""/>
                           <pic:cNvPicPr>
                             <a:picLocks noChangeAspect="1" noChangeArrowheads="1"/>
                           </pic:cNvPicPr>
                         </pic:nvPicPr>
                         <pic:blipFill>
-                          <a:blip r:embed="rId14">
-                            <a:extLst>
-                              <a:ext uri="{28A0092B-C50C-407E-A947-70E740481C1C}">
-                                <a14:useLocalDpi xmlns:a14="http://schemas.microsoft.com/office/drawing/2010/main" val="0"/>
-                              </a:ext>
-                            </a:extLst>
-                          </a:blip>
-                          <a:srcRect/>
+                          <a:blip r:embed="rId11"/>
                           <a:stretch>
                             <a:fillRect/>
                           </a:stretch>
@@ -1965,10 +2398,6 @@
                           <a:prstGeom prst="rect">
                             <a:avLst/>
                           </a:prstGeom>
-                          <a:noFill/>
-                          <a:ln>
-                            <a:noFill/>
-                          </a:ln>
                         </pic:spPr>
                       </pic:pic>
                     </a:graphicData>
@@ -1981,46 +2410,158 @@
       </w:tr>
       <w:tr>
         <w:trPr>
-          <w:trHeight w:val="5885"/>
+          <w:trHeight w:val="5885" w:hRule="atLeast"/>
         </w:trPr>
         <w:tc>
           <w:tcPr>
             <w:tcW w:w="9015" w:type="dxa"/>
-            <w:shd w:val="clear" w:color="auto" w:fill="auto"/>
+            <w:tcBorders>
+              <w:top w:val="single" w:sz="4" w:space="0" w:color="000000"/>
+              <w:left w:val="single" w:sz="4" w:space="0" w:color="000000"/>
+              <w:bottom w:val="single" w:sz="4" w:space="0" w:color="000000"/>
+              <w:right w:val="single" w:sz="4" w:space="0" w:color="000000"/>
+              <w:insideH w:val="single" w:sz="4" w:space="0" w:color="000000"/>
+              <w:insideV w:val="single" w:sz="4" w:space="0" w:color="000000"/>
+            </w:tcBorders>
+            <w:shd w:fill="auto" w:val="clear"/>
           </w:tcPr>
-          <w:p/>
-          <w:p/>
-          <w:p/>
-          <w:p/>
-          <w:p/>
-          <w:p/>
-          <w:p/>
-          <w:p/>
-          <w:p/>
-          <w:p/>
-          <w:p/>
-          <w:p/>
+          <w:p>
+            <w:pPr>
+              <w:pStyle w:val="Normal"/>
+              <w:rPr/>
+            </w:pPr>
+            <w:r>
+              <w:rPr/>
+            </w:r>
+          </w:p>
+          <w:p>
+            <w:pPr>
+              <w:pStyle w:val="Normal"/>
+              <w:rPr/>
+            </w:pPr>
+            <w:r>
+              <w:rPr/>
+            </w:r>
+          </w:p>
+          <w:p>
+            <w:pPr>
+              <w:pStyle w:val="Normal"/>
+              <w:rPr/>
+            </w:pPr>
+            <w:r>
+              <w:rPr/>
+            </w:r>
+          </w:p>
+          <w:p>
+            <w:pPr>
+              <w:pStyle w:val="Normal"/>
+              <w:rPr/>
+            </w:pPr>
+            <w:r>
+              <w:rPr/>
+            </w:r>
+          </w:p>
+          <w:p>
+            <w:pPr>
+              <w:pStyle w:val="Normal"/>
+              <w:rPr/>
+            </w:pPr>
+            <w:r>
+              <w:rPr/>
+            </w:r>
+          </w:p>
+          <w:p>
+            <w:pPr>
+              <w:pStyle w:val="Normal"/>
+              <w:rPr/>
+            </w:pPr>
+            <w:r>
+              <w:rPr/>
+            </w:r>
+          </w:p>
+          <w:p>
+            <w:pPr>
+              <w:pStyle w:val="Normal"/>
+              <w:rPr/>
+            </w:pPr>
+            <w:r>
+              <w:rPr/>
+            </w:r>
+          </w:p>
+          <w:p>
+            <w:pPr>
+              <w:pStyle w:val="Normal"/>
+              <w:rPr/>
+            </w:pPr>
+            <w:r>
+              <w:rPr/>
+            </w:r>
+          </w:p>
+          <w:p>
+            <w:pPr>
+              <w:pStyle w:val="Normal"/>
+              <w:rPr/>
+            </w:pPr>
+            <w:r>
+              <w:rPr/>
+            </w:r>
+          </w:p>
+          <w:p>
+            <w:pPr>
+              <w:pStyle w:val="Normal"/>
+              <w:rPr/>
+            </w:pPr>
+            <w:r>
+              <w:rPr/>
+            </w:r>
+          </w:p>
+          <w:p>
+            <w:pPr>
+              <w:pStyle w:val="Normal"/>
+              <w:rPr/>
+            </w:pPr>
+            <w:r>
+              <w:rPr/>
+            </w:r>
+          </w:p>
+          <w:p>
+            <w:pPr>
+              <w:pStyle w:val="Normal"/>
+              <w:rPr/>
+            </w:pPr>
+            <w:r>
+              <w:rPr/>
+            </w:r>
+          </w:p>
         </w:tc>
       </w:tr>
     </w:tbl>
-    <w:p/>
+    <w:p>
+      <w:pPr>
+        <w:pStyle w:val="Normal"/>
+        <w:rPr/>
+      </w:pPr>
+      <w:r>
+        <w:rPr/>
+      </w:r>
+    </w:p>
     <w:sectPr>
-      <w:pgSz w:w="11900" w:h="16840"/>
-      <w:pgMar w:top="1440" w:right="1440" w:bottom="1440" w:left="1440" w:header="708" w:footer="708" w:gutter="0"/>
-      <w:cols w:space="708"/>
-      <w:docGrid w:linePitch="360"/>
+      <w:type w:val="nextPage"/>
+      <w:pgSz w:w="11906" w:h="16838"/>
+      <w:pgMar w:left="1440" w:right="1440" w:header="0" w:top="1440" w:footer="0" w:bottom="1440" w:gutter="0"/>
+      <w:pgNumType w:fmt="decimal"/>
+      <w:formProt w:val="false"/>
+      <w:textDirection w:val="lrTb"/>
+      <w:docGrid w:type="default" w:linePitch="360" w:charSpace="0"/>
     </w:sectPr>
   </w:body>
 </w:document>
 </file>
 
 <file path=word/numbering.xml><?xml version="1.0" encoding="utf-8"?>
-<w:numbering xmlns:wpc="http://schemas.microsoft.com/office/word/2010/wordprocessingCanvas" xmlns:cx="http://schemas.microsoft.com/office/drawing/2014/chartex" xmlns:cx1="http://schemas.microsoft.com/office/drawing/2015/9/8/chartex" xmlns:cx2="http://schemas.microsoft.com/office/drawing/2015/10/21/chartex" xmlns:cx3="http://schemas.microsoft.com/office/drawing/2016/5/9/chartex" xmlns:cx4="http://schemas.microsoft.com/office/drawing/2016/5/10/chartex" xmlns:cx5="http://schemas.microsoft.com/office/drawing/2016/5/11/chartex" xmlns:cx6="http://schemas.microsoft.com/office/drawing/2016/5/12/chartex" xmlns:cx7="http://schemas.microsoft.com/office/drawing/2016/5/13/chartex" xmlns:cx8="http://schemas.microsoft.com/office/drawing/2016/5/14/chartex" xmlns:mc="http://schemas.openxmlformats.org/markup-compatibility/2006" xmlns:aink="http://schemas.microsoft.com/office/drawing/2016/ink" xmlns:am3d="http://schemas.microsoft.com/office/drawing/2017/model3d" xmlns:o="urn:schemas-microsoft-com:office:office" xmlns:r="http://schemas.openxmlformats.org/officeDocument/2006/relationships" xmlns:m="http://schemas.openxmlformats.org/officeDocument/2006/math" xmlns:v="urn:schemas-microsoft-com:vml" xmlns:wp14="http://schemas.microsoft.com/office/word/2010/wordprocessingDrawing" xmlns:wp="http://schemas.openxmlformats.org/drawingml/2006/wordprocessingDrawing" xmlns:w10="urn:schemas-microsoft-com:office:word" xmlns:w="http://schemas.openxmlformats.org/wordprocessingml/2006/main" xmlns:w14="http://schemas.microsoft.com/office/word/2010/wordml" xmlns:w15="http://schemas.microsoft.com/office/word/2012/wordml" xmlns:w16cid="http://schemas.microsoft.com/office/word/2016/wordml/cid" xmlns:w16se="http://schemas.microsoft.com/office/word/2015/wordml/symex" xmlns:wpg="http://schemas.microsoft.com/office/word/2010/wordprocessingGroup" xmlns:wpi="http://schemas.microsoft.com/office/word/2010/wordprocessingInk" xmlns:wne="http://schemas.microsoft.com/office/word/2006/wordml" xmlns:wps="http://schemas.microsoft.com/office/word/2010/wordprocessingShape" mc:Ignorable="w14 w15 w16se w16cid wp14">
-  <w:abstractNum w:abstractNumId="0" w15:restartNumberingAfterBreak="0">
-    <w:nsid w:val="27A937F7"/>
-    <w:multiLevelType w:val="hybridMultilevel"/>
-    <w:tmpl w:val="32C89570"/>
-    <w:lvl w:ilvl="0" w:tplc="0809000F">
+<w:numbering xmlns:w="http://schemas.openxmlformats.org/wordprocessingml/2006/main" xmlns:o="urn:schemas-microsoft-com:office:office" xmlns:r="http://schemas.openxmlformats.org/officeDocument/2006/relationships" xmlns:v="urn:schemas-microsoft-com:vml">
+  <w:abstractNum w:abstractNumId="1">
+    <w:lvl w:ilvl="0">
       <w:start w:val="1"/>
       <w:numFmt w:val="decimal"/>
       <w:lvlText w:val="%1."/>
@@ -2031,11 +2572,8 @@
         </w:tabs>
         <w:ind w:left="720" w:hanging="360"/>
       </w:pPr>
-      <w:rPr>
-        <w:rFonts w:hint="default"/>
-      </w:rPr>
     </w:lvl>
-    <w:lvl w:ilvl="1" w:tplc="08090019" w:tentative="1">
+    <w:lvl w:ilvl="1">
       <w:start w:val="1"/>
       <w:numFmt w:val="lowerLetter"/>
       <w:lvlText w:val="%2."/>
@@ -2047,7 +2585,7 @@
         <w:ind w:left="1440" w:hanging="360"/>
       </w:pPr>
     </w:lvl>
-    <w:lvl w:ilvl="2" w:tplc="0809001B" w:tentative="1">
+    <w:lvl w:ilvl="2">
       <w:start w:val="1"/>
       <w:numFmt w:val="lowerRoman"/>
       <w:lvlText w:val="%3."/>
@@ -2059,7 +2597,7 @@
         <w:ind w:left="2160" w:hanging="180"/>
       </w:pPr>
     </w:lvl>
-    <w:lvl w:ilvl="3" w:tplc="0809000F" w:tentative="1">
+    <w:lvl w:ilvl="3">
       <w:start w:val="1"/>
       <w:numFmt w:val="decimal"/>
       <w:lvlText w:val="%4."/>
@@ -2071,7 +2609,7 @@
         <w:ind w:left="2880" w:hanging="360"/>
       </w:pPr>
     </w:lvl>
-    <w:lvl w:ilvl="4" w:tplc="08090019" w:tentative="1">
+    <w:lvl w:ilvl="4">
       <w:start w:val="1"/>
       <w:numFmt w:val="lowerLetter"/>
       <w:lvlText w:val="%5."/>
@@ -2083,7 +2621,7 @@
         <w:ind w:left="3600" w:hanging="360"/>
       </w:pPr>
     </w:lvl>
-    <w:lvl w:ilvl="5" w:tplc="0809001B" w:tentative="1">
+    <w:lvl w:ilvl="5">
       <w:start w:val="1"/>
       <w:numFmt w:val="lowerRoman"/>
       <w:lvlText w:val="%6."/>
@@ -2095,7 +2633,7 @@
         <w:ind w:left="4320" w:hanging="180"/>
       </w:pPr>
     </w:lvl>
-    <w:lvl w:ilvl="6" w:tplc="0809000F" w:tentative="1">
+    <w:lvl w:ilvl="6">
       <w:start w:val="1"/>
       <w:numFmt w:val="decimal"/>
       <w:lvlText w:val="%7."/>
@@ -2107,7 +2645,7 @@
         <w:ind w:left="5040" w:hanging="360"/>
       </w:pPr>
     </w:lvl>
-    <w:lvl w:ilvl="7" w:tplc="08090019" w:tentative="1">
+    <w:lvl w:ilvl="7">
       <w:start w:val="1"/>
       <w:numFmt w:val="lowerLetter"/>
       <w:lvlText w:val="%8."/>
@@ -2119,7 +2657,7 @@
         <w:ind w:left="5760" w:hanging="360"/>
       </w:pPr>
     </w:lvl>
-    <w:lvl w:ilvl="8" w:tplc="0809001B" w:tentative="1">
+    <w:lvl w:ilvl="8">
       <w:start w:val="1"/>
       <w:numFmt w:val="lowerRoman"/>
       <w:lvlText w:val="%9."/>
@@ -2132,36 +2670,133 @@
       </w:pPr>
     </w:lvl>
   </w:abstractNum>
+  <w:abstractNum w:abstractNumId="2">
+    <w:lvl w:ilvl="0">
+      <w:start w:val="1"/>
+      <w:numFmt w:val="none"/>
+      <w:suff w:val="nothing"/>
+      <w:lvlText w:val=""/>
+      <w:lvlJc w:val="left"/>
+      <w:pPr>
+        <w:ind w:left="0" w:hanging="0"/>
+      </w:pPr>
+    </w:lvl>
+    <w:lvl w:ilvl="1">
+      <w:start w:val="1"/>
+      <w:numFmt w:val="none"/>
+      <w:suff w:val="nothing"/>
+      <w:lvlText w:val=""/>
+      <w:lvlJc w:val="left"/>
+      <w:pPr>
+        <w:ind w:left="0" w:hanging="0"/>
+      </w:pPr>
+    </w:lvl>
+    <w:lvl w:ilvl="2">
+      <w:start w:val="1"/>
+      <w:numFmt w:val="none"/>
+      <w:suff w:val="nothing"/>
+      <w:lvlText w:val=""/>
+      <w:lvlJc w:val="left"/>
+      <w:pPr>
+        <w:ind w:left="0" w:hanging="0"/>
+      </w:pPr>
+    </w:lvl>
+    <w:lvl w:ilvl="3">
+      <w:start w:val="1"/>
+      <w:numFmt w:val="none"/>
+      <w:suff w:val="nothing"/>
+      <w:lvlText w:val=""/>
+      <w:lvlJc w:val="left"/>
+      <w:pPr>
+        <w:ind w:left="0" w:hanging="0"/>
+      </w:pPr>
+    </w:lvl>
+    <w:lvl w:ilvl="4">
+      <w:start w:val="1"/>
+      <w:numFmt w:val="none"/>
+      <w:suff w:val="nothing"/>
+      <w:lvlText w:val=""/>
+      <w:lvlJc w:val="left"/>
+      <w:pPr>
+        <w:ind w:left="0" w:hanging="0"/>
+      </w:pPr>
+    </w:lvl>
+    <w:lvl w:ilvl="5">
+      <w:start w:val="1"/>
+      <w:numFmt w:val="none"/>
+      <w:suff w:val="nothing"/>
+      <w:lvlText w:val=""/>
+      <w:lvlJc w:val="left"/>
+      <w:pPr>
+        <w:ind w:left="0" w:hanging="0"/>
+      </w:pPr>
+    </w:lvl>
+    <w:lvl w:ilvl="6">
+      <w:start w:val="1"/>
+      <w:numFmt w:val="none"/>
+      <w:suff w:val="nothing"/>
+      <w:lvlText w:val=""/>
+      <w:lvlJc w:val="left"/>
+      <w:pPr>
+        <w:ind w:left="0" w:hanging="0"/>
+      </w:pPr>
+    </w:lvl>
+    <w:lvl w:ilvl="7">
+      <w:start w:val="1"/>
+      <w:numFmt w:val="none"/>
+      <w:suff w:val="nothing"/>
+      <w:lvlText w:val=""/>
+      <w:lvlJc w:val="left"/>
+      <w:pPr>
+        <w:ind w:left="0" w:hanging="0"/>
+      </w:pPr>
+    </w:lvl>
+    <w:lvl w:ilvl="8">
+      <w:start w:val="1"/>
+      <w:numFmt w:val="none"/>
+      <w:suff w:val="nothing"/>
+      <w:lvlText w:val=""/>
+      <w:lvlJc w:val="left"/>
+      <w:pPr>
+        <w:ind w:left="0" w:hanging="0"/>
+      </w:pPr>
+    </w:lvl>
+  </w:abstractNum>
   <w:num w:numId="1">
-    <w:abstractNumId w:val="0"/>
+    <w:abstractNumId w:val="1"/>
+  </w:num>
+  <w:num w:numId="2">
+    <w:abstractNumId w:val="2"/>
   </w:num>
 </w:numbering>
 </file>
 
 <file path=word/styles.xml><?xml version="1.0" encoding="utf-8"?>
-<w:styles xmlns:mc="http://schemas.openxmlformats.org/markup-compatibility/2006" xmlns:r="http://schemas.openxmlformats.org/officeDocument/2006/relationships" xmlns:w="http://schemas.openxmlformats.org/wordprocessingml/2006/main" xmlns:w14="http://schemas.microsoft.com/office/word/2010/wordml" xmlns:w15="http://schemas.microsoft.com/office/word/2012/wordml" xmlns:w16cid="http://schemas.microsoft.com/office/word/2016/wordml/cid" xmlns:w16se="http://schemas.microsoft.com/office/word/2015/wordml/symex" mc:Ignorable="w14 w15 w16se w16cid">
+<w:styles xmlns:w="http://schemas.openxmlformats.org/wordprocessingml/2006/main" xmlns:w14="http://schemas.microsoft.com/office/word/2010/wordml" xmlns:mc="http://schemas.openxmlformats.org/markup-compatibility/2006" mc:Ignorable="w14">
   <w:docDefaults>
     <w:rPrDefault>
       <w:rPr>
-        <w:rFonts w:asciiTheme="minorHAnsi" w:eastAsiaTheme="minorHAnsi" w:hAnsiTheme="minorHAnsi" w:cstheme="minorBidi"/>
+        <w:rFonts w:ascii="Calibri" w:hAnsi="Calibri" w:eastAsia="Calibri" w:cs="" w:asciiTheme="minorHAnsi" w:cstheme="minorBidi" w:eastAsiaTheme="minorHAnsi" w:hAnsiTheme="minorHAnsi"/>
         <w:sz w:val="24"/>
         <w:szCs w:val="24"/>
         <w:lang w:val="en-GB" w:eastAsia="en-US" w:bidi="ar-SA"/>
       </w:rPr>
     </w:rPrDefault>
-    <w:pPrDefault/>
+    <w:pPrDefault>
+      <w:pPr/>
+    </w:pPrDefault>
   </w:docDefaults>
   <w:latentStyles w:defLockedState="0" w:defUIPriority="99" w:defSemiHidden="0" w:defUnhideWhenUsed="0" w:defQFormat="0" w:count="376">
     <w:lsdException w:name="Normal" w:uiPriority="0" w:qFormat="1"/>
     <w:lsdException w:name="heading 1" w:uiPriority="9" w:qFormat="1"/>
-    <w:lsdException w:name="heading 2" w:semiHidden="1" w:uiPriority="9" w:unhideWhenUsed="1" w:qFormat="1"/>
-    <w:lsdException w:name="heading 3" w:semiHidden="1" w:uiPriority="9" w:unhideWhenUsed="1" w:qFormat="1"/>
-    <w:lsdException w:name="heading 4" w:semiHidden="1" w:uiPriority="9" w:unhideWhenUsed="1" w:qFormat="1"/>
-    <w:lsdException w:name="heading 5" w:semiHidden="1" w:uiPriority="9" w:unhideWhenUsed="1" w:qFormat="1"/>
-    <w:lsdException w:name="heading 6" w:semiHidden="1" w:uiPriority="9" w:unhideWhenUsed="1" w:qFormat="1"/>
-    <w:lsdException w:name="heading 7" w:semiHidden="1" w:uiPriority="9" w:unhideWhenUsed="1" w:qFormat="1"/>
-    <w:lsdException w:name="heading 8" w:semiHidden="1" w:uiPriority="9" w:unhideWhenUsed="1" w:qFormat="1"/>
-    <w:lsdException w:name="heading 9" w:semiHidden="1" w:uiPriority="9" w:unhideWhenUsed="1" w:qFormat="1"/>
+    <w:lsdException w:name="heading 2" w:uiPriority="9" w:semiHidden="1" w:unhideWhenUsed="1" w:qFormat="1"/>
+    <w:lsdException w:name="heading 3" w:uiPriority="9" w:semiHidden="1" w:unhideWhenUsed="1" w:qFormat="1"/>
+    <w:lsdException w:name="heading 4" w:uiPriority="9" w:semiHidden="1" w:unhideWhenUsed="1" w:qFormat="1"/>
+    <w:lsdException w:name="heading 5" w:uiPriority="9" w:semiHidden="1" w:unhideWhenUsed="1" w:qFormat="1"/>
+    <w:lsdException w:name="heading 6" w:uiPriority="9" w:semiHidden="1" w:unhideWhenUsed="1" w:qFormat="1"/>
+    <w:lsdException w:name="heading 7" w:uiPriority="9" w:semiHidden="1" w:unhideWhenUsed="1" w:qFormat="1"/>
+    <w:lsdException w:name="heading 8" w:uiPriority="9" w:semiHidden="1" w:unhideWhenUsed="1" w:qFormat="1"/>
+    <w:lsdException w:name="heading 9" w:uiPriority="9" w:semiHidden="1" w:unhideWhenUsed="1" w:qFormat="1"/>
     <w:lsdException w:name="index 1" w:semiHidden="1" w:unhideWhenUsed="1"/>
     <w:lsdException w:name="index 2" w:semiHidden="1" w:unhideWhenUsed="1"/>
     <w:lsdException w:name="index 3" w:semiHidden="1" w:unhideWhenUsed="1"/>
@@ -2171,22 +2806,22 @@
     <w:lsdException w:name="index 7" w:semiHidden="1" w:unhideWhenUsed="1"/>
     <w:lsdException w:name="index 8" w:semiHidden="1" w:unhideWhenUsed="1"/>
     <w:lsdException w:name="index 9" w:semiHidden="1" w:unhideWhenUsed="1"/>
-    <w:lsdException w:name="toc 1" w:semiHidden="1" w:uiPriority="39" w:unhideWhenUsed="1"/>
-    <w:lsdException w:name="toc 2" w:semiHidden="1" w:uiPriority="39" w:unhideWhenUsed="1"/>
-    <w:lsdException w:name="toc 3" w:semiHidden="1" w:uiPriority="39" w:unhideWhenUsed="1"/>
-    <w:lsdException w:name="toc 4" w:semiHidden="1" w:uiPriority="39" w:unhideWhenUsed="1"/>
-    <w:lsdException w:name="toc 5" w:semiHidden="1" w:uiPriority="39" w:unhideWhenUsed="1"/>
-    <w:lsdException w:name="toc 6" w:semiHidden="1" w:uiPriority="39" w:unhideWhenUsed="1"/>
-    <w:lsdException w:name="toc 7" w:semiHidden="1" w:uiPriority="39" w:unhideWhenUsed="1"/>
-    <w:lsdException w:name="toc 8" w:semiHidden="1" w:uiPriority="39" w:unhideWhenUsed="1"/>
-    <w:lsdException w:name="toc 9" w:semiHidden="1" w:uiPriority="39" w:unhideWhenUsed="1"/>
+    <w:lsdException w:name="toc 1" w:uiPriority="39" w:semiHidden="1" w:unhideWhenUsed="1"/>
+    <w:lsdException w:name="toc 2" w:uiPriority="39" w:semiHidden="1" w:unhideWhenUsed="1"/>
+    <w:lsdException w:name="toc 3" w:uiPriority="39" w:semiHidden="1" w:unhideWhenUsed="1"/>
+    <w:lsdException w:name="toc 4" w:uiPriority="39" w:semiHidden="1" w:unhideWhenUsed="1"/>
+    <w:lsdException w:name="toc 5" w:uiPriority="39" w:semiHidden="1" w:unhideWhenUsed="1"/>
+    <w:lsdException w:name="toc 6" w:uiPriority="39" w:semiHidden="1" w:unhideWhenUsed="1"/>
+    <w:lsdException w:name="toc 7" w:uiPriority="39" w:semiHidden="1" w:unhideWhenUsed="1"/>
+    <w:lsdException w:name="toc 8" w:uiPriority="39" w:semiHidden="1" w:unhideWhenUsed="1"/>
+    <w:lsdException w:name="toc 9" w:uiPriority="39" w:semiHidden="1" w:unhideWhenUsed="1"/>
     <w:lsdException w:name="Normal Indent" w:semiHidden="1" w:unhideWhenUsed="1"/>
     <w:lsdException w:name="footnote text" w:semiHidden="1" w:unhideWhenUsed="1"/>
     <w:lsdException w:name="annotation text" w:semiHidden="1" w:unhideWhenUsed="1"/>
     <w:lsdException w:name="header" w:semiHidden="1" w:unhideWhenUsed="1"/>
     <w:lsdException w:name="footer" w:semiHidden="1" w:unhideWhenUsed="1"/>
     <w:lsdException w:name="index heading" w:semiHidden="1" w:unhideWhenUsed="1"/>
-    <w:lsdException w:name="caption" w:semiHidden="1" w:uiPriority="35" w:unhideWhenUsed="1" w:qFormat="1"/>
+    <w:lsdException w:name="caption" w:uiPriority="35" w:semiHidden="1" w:unhideWhenUsed="1" w:qFormat="1"/>
     <w:lsdException w:name="table of figures" w:semiHidden="1" w:unhideWhenUsed="1"/>
     <w:lsdException w:name="envelope address" w:semiHidden="1" w:unhideWhenUsed="1"/>
     <w:lsdException w:name="envelope return" w:semiHidden="1" w:unhideWhenUsed="1"/>
@@ -2217,7 +2852,7 @@
     <w:lsdException w:name="Title" w:uiPriority="10" w:qFormat="1"/>
     <w:lsdException w:name="Closing" w:semiHidden="1" w:unhideWhenUsed="1"/>
     <w:lsdException w:name="Signature" w:semiHidden="1" w:unhideWhenUsed="1"/>
-    <w:lsdException w:name="Default Paragraph Font" w:semiHidden="1" w:uiPriority="1" w:unhideWhenUsed="1"/>
+    <w:lsdException w:name="Default Paragraph Font" w:uiPriority="1" w:semiHidden="1" w:unhideWhenUsed="1"/>
     <w:lsdException w:name="Body Text" w:semiHidden="1" w:unhideWhenUsed="1"/>
     <w:lsdException w:name="Body Text Indent" w:semiHidden="1" w:unhideWhenUsed="1"/>
     <w:lsdException w:name="List Continue" w:semiHidden="1" w:unhideWhenUsed="1"/>
@@ -2414,8 +3049,8 @@
     <w:lsdException w:name="Subtle Reference" w:uiPriority="31" w:qFormat="1"/>
     <w:lsdException w:name="Intense Reference" w:uiPriority="32" w:qFormat="1"/>
     <w:lsdException w:name="Book Title" w:uiPriority="33" w:qFormat="1"/>
-    <w:lsdException w:name="Bibliography" w:semiHidden="1" w:uiPriority="37" w:unhideWhenUsed="1"/>
-    <w:lsdException w:name="TOC Heading" w:semiHidden="1" w:uiPriority="39" w:unhideWhenUsed="1" w:qFormat="1"/>
+    <w:lsdException w:name="Bibliography" w:uiPriority="37" w:semiHidden="1" w:unhideWhenUsed="1"/>
+    <w:lsdException w:name="TOC Heading" w:uiPriority="39" w:semiHidden="1" w:unhideWhenUsed="1" w:qFormat="1"/>
     <w:lsdException w:name="Plain Table 1" w:uiPriority="41"/>
     <w:lsdException w:name="Plain Table 2" w:uiPriority="42"/>
     <w:lsdException w:name="Plain Table 3" w:uiPriority="43"/>
@@ -2526,14 +3161,143 @@
     <w:lsdException w:name="Unresolved Mention" w:semiHidden="1" w:unhideWhenUsed="1"/>
     <w:lsdException w:name="Smart Link" w:semiHidden="1" w:unhideWhenUsed="1"/>
   </w:latentStyles>
-  <w:style w:type="paragraph" w:default="1" w:styleId="Normal">
+  <w:style w:type="paragraph" w:styleId="Normal" w:default="1">
     <w:name w:val="Normal"/>
     <w:qFormat/>
+    <w:pPr>
+      <w:widowControl/>
+      <w:bidi w:val="0"/>
+      <w:jc w:val="left"/>
+    </w:pPr>
+    <w:rPr>
+      <w:rFonts w:ascii="Calibri" w:hAnsi="Calibri" w:eastAsia="Calibri" w:cs="" w:asciiTheme="minorHAnsi" w:cstheme="minorBidi" w:eastAsiaTheme="minorHAnsi" w:hAnsiTheme="minorHAnsi"/>
+      <w:color w:val="auto"/>
+      <w:kern w:val="0"/>
+      <w:sz w:val="24"/>
+      <w:szCs w:val="24"/>
+      <w:lang w:val="en-GB" w:eastAsia="en-US" w:bidi="ar-SA"/>
+    </w:rPr>
   </w:style>
-  <w:style w:type="character" w:default="1" w:styleId="DefaultParagraphFont">
+  <w:style w:type="character" w:styleId="DefaultParagraphFont" w:default="1">
     <w:name w:val="Default Paragraph Font"/>
     <w:uiPriority w:val="1"/>
     <w:unhideWhenUsed/>
+    <w:qFormat/>
+    <w:rPr/>
+  </w:style>
+  <w:style w:type="character" w:styleId="InternetLink">
+    <w:name w:val="Internet Link"/>
+    <w:basedOn w:val="DefaultParagraphFont"/>
+    <w:uiPriority w:val="99"/>
+    <w:unhideWhenUsed/>
+    <w:rsid w:val="0025483f"/>
+    <w:rPr>
+      <w:color w:val="0563C1" w:themeColor="hyperlink"/>
+      <w:u w:val="single"/>
+    </w:rPr>
+  </w:style>
+  <w:style w:type="character" w:styleId="UnresolvedMention">
+    <w:name w:val="Unresolved Mention"/>
+    <w:basedOn w:val="DefaultParagraphFont"/>
+    <w:uiPriority w:val="99"/>
+    <w:semiHidden/>
+    <w:unhideWhenUsed/>
+    <w:qFormat/>
+    <w:rsid w:val="0025483f"/>
+    <w:rPr>
+      <w:color w:val="605E5C"/>
+      <w:shd w:fill="E1DFDD" w:val="clear"/>
+    </w:rPr>
+  </w:style>
+  <w:style w:type="character" w:styleId="BalloonTextChar" w:customStyle="1">
+    <w:name w:val="Balloon Text Char"/>
+    <w:basedOn w:val="DefaultParagraphFont"/>
+    <w:link w:val="BalloonText"/>
+    <w:uiPriority w:val="99"/>
+    <w:semiHidden/>
+    <w:qFormat/>
+    <w:rsid w:val="00172bc3"/>
+    <w:rPr>
+      <w:rFonts w:ascii="Times New Roman" w:hAnsi="Times New Roman" w:cs="Times New Roman"/>
+      <w:sz w:val="18"/>
+      <w:szCs w:val="18"/>
+    </w:rPr>
+  </w:style>
+  <w:style w:type="paragraph" w:styleId="Heading">
+    <w:name w:val="Heading"/>
+    <w:basedOn w:val="Normal"/>
+    <w:next w:val="TextBody"/>
+    <w:qFormat/>
+    <w:pPr>
+      <w:keepNext w:val="true"/>
+      <w:spacing w:before="240" w:after="120"/>
+    </w:pPr>
+    <w:rPr>
+      <w:rFonts w:ascii="Liberation Sans" w:hAnsi="Liberation Sans" w:eastAsia="Noto Sans" w:cs="Noto Sans"/>
+      <w:sz w:val="28"/>
+      <w:szCs w:val="28"/>
+    </w:rPr>
+  </w:style>
+  <w:style w:type="paragraph" w:styleId="TextBody">
+    <w:name w:val="Body Text"/>
+    <w:basedOn w:val="Normal"/>
+    <w:pPr>
+      <w:spacing w:lineRule="auto" w:line="276" w:before="0" w:after="140"/>
+    </w:pPr>
+    <w:rPr/>
+  </w:style>
+  <w:style w:type="paragraph" w:styleId="List">
+    <w:name w:val="List"/>
+    <w:basedOn w:val="TextBody"/>
+    <w:pPr/>
+    <w:rPr/>
+  </w:style>
+  <w:style w:type="paragraph" w:styleId="Caption">
+    <w:name w:val="Caption"/>
+    <w:basedOn w:val="Normal"/>
+    <w:qFormat/>
+    <w:pPr>
+      <w:suppressLineNumbers/>
+      <w:spacing w:before="120" w:after="120"/>
+    </w:pPr>
+    <w:rPr>
+      <w:i/>
+      <w:iCs/>
+      <w:sz w:val="24"/>
+      <w:szCs w:val="24"/>
+    </w:rPr>
+  </w:style>
+  <w:style w:type="paragraph" w:styleId="Index">
+    <w:name w:val="Index"/>
+    <w:basedOn w:val="Normal"/>
+    <w:qFormat/>
+    <w:pPr>
+      <w:suppressLineNumbers/>
+    </w:pPr>
+    <w:rPr/>
+  </w:style>
+  <w:style w:type="paragraph" w:styleId="BalloonText">
+    <w:name w:val="Balloon Text"/>
+    <w:basedOn w:val="Normal"/>
+    <w:link w:val="BalloonTextChar"/>
+    <w:uiPriority w:val="99"/>
+    <w:semiHidden/>
+    <w:unhideWhenUsed/>
+    <w:qFormat/>
+    <w:rsid w:val="00172bc3"/>
+    <w:pPr/>
+    <w:rPr>
+      <w:rFonts w:ascii="Times New Roman" w:hAnsi="Times New Roman" w:cs="Times New Roman"/>
+      <w:sz w:val="18"/>
+      <w:szCs w:val="18"/>
+    </w:rPr>
+  </w:style>
+  <w:style w:type="numbering" w:styleId="NoList" w:default="1">
+    <w:name w:val="No List"/>
+    <w:uiPriority w:val="99"/>
+    <w:semiHidden/>
+    <w:unhideWhenUsed/>
+    <w:qFormat/>
   </w:style>
   <w:style w:type="table" w:default="1" w:styleId="TableNormal">
     <w:name w:val="Normal Table"/>
@@ -2550,77 +3314,21 @@
       </w:tblCellMar>
     </w:tblPr>
   </w:style>
-  <w:style w:type="numbering" w:default="1" w:styleId="NoList">
-    <w:name w:val="No List"/>
-    <w:uiPriority w:val="99"/>
-    <w:semiHidden/>
-    <w:unhideWhenUsed/>
-  </w:style>
   <w:style w:type="table" w:styleId="TableGrid">
     <w:name w:val="Table Grid"/>
     <w:basedOn w:val="TableNormal"/>
     <w:uiPriority w:val="39"/>
-    <w:rsid w:val="0025483F"/>
+    <w:rsid w:val="0025483f"/>
     <w:tblPr>
       <w:tblBorders>
-        <w:top w:val="single" w:sz="4" w:space="0" w:color="auto"/>
-        <w:left w:val="single" w:sz="4" w:space="0" w:color="auto"/>
-        <w:bottom w:val="single" w:sz="4" w:space="0" w:color="auto"/>
-        <w:right w:val="single" w:sz="4" w:space="0" w:color="auto"/>
-        <w:insideH w:val="single" w:sz="4" w:space="0" w:color="auto"/>
-        <w:insideV w:val="single" w:sz="4" w:space="0" w:color="auto"/>
+        <w:top w:val="single" w:color="auto" w:sz="4" w:space="0"/>
+        <w:left w:val="single" w:color="auto" w:sz="4" w:space="0"/>
+        <w:bottom w:val="single" w:color="auto" w:sz="4" w:space="0"/>
+        <w:right w:val="single" w:color="auto" w:sz="4" w:space="0"/>
+        <w:insideH w:val="single" w:color="auto" w:sz="4" w:space="0"/>
+        <w:insideV w:val="single" w:color="auto" w:sz="4" w:space="0"/>
       </w:tblBorders>
     </w:tblPr>
-  </w:style>
-  <w:style w:type="character" w:styleId="Hyperlink">
-    <w:name w:val="Hyperlink"/>
-    <w:basedOn w:val="DefaultParagraphFont"/>
-    <w:uiPriority w:val="99"/>
-    <w:unhideWhenUsed/>
-    <w:rsid w:val="0025483F"/>
-    <w:rPr>
-      <w:color w:val="0563C1" w:themeColor="hyperlink"/>
-      <w:u w:val="single"/>
-    </w:rPr>
-  </w:style>
-  <w:style w:type="character" w:styleId="UnresolvedMention">
-    <w:name w:val="Unresolved Mention"/>
-    <w:basedOn w:val="DefaultParagraphFont"/>
-    <w:uiPriority w:val="99"/>
-    <w:semiHidden/>
-    <w:unhideWhenUsed/>
-    <w:rsid w:val="0025483F"/>
-    <w:rPr>
-      <w:color w:val="605E5C"/>
-      <w:shd w:val="clear" w:color="auto" w:fill="E1DFDD"/>
-    </w:rPr>
-  </w:style>
-  <w:style w:type="paragraph" w:styleId="BalloonText">
-    <w:name w:val="Balloon Text"/>
-    <w:basedOn w:val="Normal"/>
-    <w:link w:val="BalloonTextChar"/>
-    <w:uiPriority w:val="99"/>
-    <w:semiHidden/>
-    <w:unhideWhenUsed/>
-    <w:rsid w:val="00172BC3"/>
-    <w:rPr>
-      <w:rFonts w:ascii="Times New Roman" w:hAnsi="Times New Roman" w:cs="Times New Roman"/>
-      <w:sz w:val="18"/>
-      <w:szCs w:val="18"/>
-    </w:rPr>
-  </w:style>
-  <w:style w:type="character" w:customStyle="1" w:styleId="BalloonTextChar">
-    <w:name w:val="Balloon Text Char"/>
-    <w:basedOn w:val="DefaultParagraphFont"/>
-    <w:link w:val="BalloonText"/>
-    <w:uiPriority w:val="99"/>
-    <w:semiHidden/>
-    <w:rsid w:val="00172BC3"/>
-    <w:rPr>
-      <w:rFonts w:ascii="Times New Roman" w:hAnsi="Times New Roman" w:cs="Times New Roman"/>
-      <w:sz w:val="18"/>
-      <w:szCs w:val="18"/>
-    </w:rPr>
   </w:style>
 </w:styles>
 </file>

</xml_diff>